<commit_message>
change README file amd change word doc
</commit_message>
<xml_diff>
--- a/TP-KB-222-Kateryna-Kutsyn-lpr.docx
+++ b/TP-KB-222-Kateryna-Kutsyn-lpr.docx
@@ -12914,19 +12914,7 @@
         <w:rPr>
           <w:lang w:val="uk-UA"/>
         </w:rPr>
-        <w:t>Під час виконання практичного завдання до Теми №</w:t>
-      </w:r>
-      <w:r>
-        <w:rPr>
-          <w:lang w:val="uk-UA"/>
-        </w:rPr>
-        <w:t>5</w:t>
-      </w:r>
-      <w:r>
-        <w:rPr>
-          <w:lang w:val="uk-UA"/>
-        </w:rPr>
-        <w:t xml:space="preserve"> було надано варіанти рішення до наступних задач:</w:t>
+        <w:t>Під час виконання практичного завдання до Теми №5 було надано варіанти рішення до наступних задач:</w:t>
       </w:r>
     </w:p>
     <w:p>
@@ -16344,6 +16332,2174 @@
           </wp:inline>
         </w:drawing>
       </w:r>
+    </w:p>
+    <w:p>
+      <w:pPr>
+        <w:jc w:val="right"/>
+        <w:rPr>
+          <w:lang w:val="uk-UA"/>
+        </w:rPr>
+      </w:pPr>
+      <w:r>
+        <w:rPr>
+          <w:lang w:val="uk-UA"/>
+        </w:rPr>
+        <w:t>Звіт до Теми №6</w:t>
+      </w:r>
+    </w:p>
+    <w:p>
+      <w:pPr>
+        <w:jc w:val="right"/>
+        <w:rPr>
+          <w:lang w:val="uk-UA"/>
+        </w:rPr>
+      </w:pPr>
+      <w:r>
+        <w:rPr>
+          <w:lang w:val="uk-UA"/>
+        </w:rPr>
+        <w:t>Робота з файлами</w:t>
+      </w:r>
+    </w:p>
+    <w:p>
+      <w:pPr>
+        <w:rPr>
+          <w:lang w:val="uk-UA"/>
+        </w:rPr>
+      </w:pPr>
+      <w:r>
+        <w:rPr>
+          <w:lang w:val="uk-UA"/>
+        </w:rPr>
+        <w:t>Під час виконання</w:t>
+      </w:r>
+      <w:r>
+        <w:rPr>
+          <w:lang w:val="uk-UA"/>
+        </w:rPr>
+        <w:t xml:space="preserve"> практичного завдання до Теми №6</w:t>
+      </w:r>
+      <w:r>
+        <w:rPr>
+          <w:lang w:val="uk-UA"/>
+        </w:rPr>
+        <w:t xml:space="preserve"> було надано варіанти рішення до наступних задач:</w:t>
+      </w:r>
+    </w:p>
+    <w:p>
+      <w:pPr>
+        <w:shd w:val="clear" w:color="auto" w:fill="FFFFFF"/>
+        <w:spacing w:after="0" w:line="240" w:lineRule="auto"/>
+        <w:jc w:val="left"/>
+        <w:rPr>
+          <w:rFonts w:eastAsia="Times New Roman" w:cs="Times New Roman"/>
+          <w:b/>
+          <w:color w:val="000000"/>
+          <w:szCs w:val="20"/>
+          <w:lang w:val="ru-RU" w:eastAsia="ru-RU"/>
+        </w:rPr>
+      </w:pPr>
+      <w:r>
+        <w:rPr>
+          <w:rFonts w:eastAsia="Times New Roman" w:cs="Times New Roman"/>
+          <w:b/>
+          <w:color w:val="000000"/>
+          <w:szCs w:val="20"/>
+          <w:lang w:val="ru-RU" w:eastAsia="ru-RU"/>
+        </w:rPr>
+        <w:t>Використання lambda функцій для функції сортування</w:t>
+      </w:r>
+    </w:p>
+    <w:p>
+      <w:pPr>
+        <w:pStyle w:val="a4"/>
+        <w:ind w:firstLine="0"/>
+        <w:rPr>
+          <w:lang w:val="uk-UA"/>
+        </w:rPr>
+      </w:pPr>
+      <w:r>
+        <w:rPr>
+          <w:lang w:val="uk-UA"/>
+        </w:rPr>
+        <w:t xml:space="preserve">Маючи не відсортований список, елементами якого є словники з двома параметрами (ім’я та оцінка) виконати сортування списку, використовуючи стандартну функцію </w:t>
+      </w:r>
+      <w:r>
+        <w:t>sorted</w:t>
+      </w:r>
+      <w:r>
+        <w:rPr>
+          <w:lang w:val="ru-RU"/>
+        </w:rPr>
+        <w:t>()</w:t>
+      </w:r>
+      <w:r>
+        <w:rPr>
+          <w:lang w:val="ru-RU"/>
+        </w:rPr>
+        <w:t xml:space="preserve">. Другим параметром для </w:t>
+      </w:r>
+      <w:r>
+        <w:rPr>
+          <w:lang w:val="uk-UA"/>
+        </w:rPr>
+        <w:t xml:space="preserve">функції </w:t>
+      </w:r>
+      <w:proofErr w:type="gramStart"/>
+      <w:r>
+        <w:t>sorted</w:t>
+      </w:r>
+      <w:r>
+        <w:rPr>
+          <w:lang w:val="ru-RU"/>
+        </w:rPr>
+        <w:t>(</w:t>
+      </w:r>
+      <w:proofErr w:type="gramEnd"/>
+      <w:r>
+        <w:rPr>
+          <w:lang w:val="ru-RU"/>
+        </w:rPr>
+        <w:t xml:space="preserve">) </w:t>
+      </w:r>
+      <w:r>
+        <w:rPr>
+          <w:lang w:val="uk-UA"/>
+        </w:rPr>
+        <w:t xml:space="preserve">має бути </w:t>
+      </w:r>
+      <w:r>
+        <w:t>lambda</w:t>
+      </w:r>
+      <w:r>
+        <w:rPr>
+          <w:lang w:val="ru-RU"/>
+        </w:rPr>
+        <w:t xml:space="preserve"> </w:t>
+      </w:r>
+      <w:r>
+        <w:rPr>
+          <w:lang w:val="uk-UA"/>
+        </w:rPr>
+        <w:t>функція, що повертає ім’я або оцінку із елемента словника.</w:t>
+      </w:r>
+    </w:p>
+    <w:p>
+      <w:pPr>
+        <w:rPr>
+          <w:lang w:val="uk-UA"/>
+        </w:rPr>
+      </w:pPr>
+      <w:r>
+        <w:rPr>
+          <w:lang w:val="uk-UA"/>
+        </w:rPr>
+        <w:t>Хід виконання завдання:</w:t>
+      </w:r>
+    </w:p>
+    <w:p>
+      <w:pPr>
+        <w:pStyle w:val="a4"/>
+        <w:numPr>
+          <w:ilvl w:val="0"/>
+          <w:numId w:val="19"/>
+        </w:numPr>
+        <w:rPr>
+          <w:lang w:val="uk-UA"/>
+        </w:rPr>
+      </w:pPr>
+      <w:r>
+        <w:rPr>
+          <w:lang w:val="uk-UA"/>
+        </w:rPr>
+        <w:t xml:space="preserve">Відкрила ВСкод </w:t>
+      </w:r>
+    </w:p>
+    <w:p>
+      <w:pPr>
+        <w:pStyle w:val="a4"/>
+        <w:numPr>
+          <w:ilvl w:val="0"/>
+          <w:numId w:val="19"/>
+        </w:numPr>
+        <w:rPr>
+          <w:lang w:val="uk-UA"/>
+        </w:rPr>
+      </w:pPr>
+      <w:r>
+        <w:rPr>
+          <w:lang w:val="uk-UA"/>
+        </w:rPr>
+        <w:t>Прочитала завдання</w:t>
+      </w:r>
+    </w:p>
+    <w:p>
+      <w:pPr>
+        <w:pStyle w:val="a4"/>
+        <w:numPr>
+          <w:ilvl w:val="0"/>
+          <w:numId w:val="19"/>
+        </w:numPr>
+        <w:rPr>
+          <w:lang w:val="uk-UA"/>
+        </w:rPr>
+      </w:pPr>
+      <w:r>
+        <w:rPr>
+          <w:lang w:val="uk-UA"/>
+        </w:rPr>
+        <w:t>Виконала завдання</w:t>
+      </w:r>
+    </w:p>
+    <w:p>
+      <w:pPr>
+        <w:pStyle w:val="a4"/>
+        <w:numPr>
+          <w:ilvl w:val="0"/>
+          <w:numId w:val="19"/>
+        </w:numPr>
+        <w:rPr>
+          <w:lang w:val="uk-UA"/>
+        </w:rPr>
+      </w:pPr>
+      <w:r>
+        <w:rPr>
+          <w:lang w:val="uk-UA"/>
+        </w:rPr>
+        <w:lastRenderedPageBreak/>
+        <w:t>Затестила</w:t>
+      </w:r>
+    </w:p>
+    <w:p>
+      <w:pPr>
+        <w:pStyle w:val="a4"/>
+        <w:numPr>
+          <w:ilvl w:val="0"/>
+          <w:numId w:val="19"/>
+        </w:numPr>
+        <w:rPr>
+          <w:lang w:val="uk-UA"/>
+        </w:rPr>
+      </w:pPr>
+      <w:r>
+        <w:rPr>
+          <w:lang w:val="uk-UA"/>
+        </w:rPr>
+        <w:t>Закинула в звіт</w:t>
+      </w:r>
+    </w:p>
+    <w:p>
+      <w:pPr>
+        <w:rPr>
+          <w:lang w:val="uk-UA"/>
+        </w:rPr>
+      </w:pPr>
+      <w:r>
+        <w:rPr>
+          <w:lang w:val="uk-UA"/>
+        </w:rPr>
+        <w:t>Текст програми:</w:t>
+      </w:r>
+    </w:p>
+    <w:tbl>
+      <w:tblPr>
+        <w:tblStyle w:val="a3"/>
+        <w:tblW w:w="0" w:type="auto"/>
+        <w:tblInd w:w="805" w:type="dxa"/>
+        <w:tblLook w:val="04A0" w:firstRow="1" w:lastRow="0" w:firstColumn="1" w:lastColumn="0" w:noHBand="0" w:noVBand="1"/>
+      </w:tblPr>
+      <w:tblGrid>
+        <w:gridCol w:w="8545"/>
+      </w:tblGrid>
+      <w:tr>
+        <w:tc>
+          <w:tcPr>
+            <w:tcW w:w="8545" w:type="dxa"/>
+          </w:tcPr>
+          <w:p>
+            <w:pPr>
+              <w:ind w:firstLine="0"/>
+              <w:rPr>
+                <w:rFonts w:ascii="Courier New" w:hAnsi="Courier New" w:cs="Courier New"/>
+                <w:sz w:val="20"/>
+                <w:szCs w:val="20"/>
+                <w:lang w:val="uk-UA"/>
+              </w:rPr>
+            </w:pPr>
+            <w:r>
+              <w:rPr>
+                <w:rFonts w:ascii="Courier New" w:hAnsi="Courier New" w:cs="Courier New"/>
+                <w:sz w:val="20"/>
+                <w:szCs w:val="20"/>
+                <w:lang w:val="uk-UA"/>
+              </w:rPr>
+              <w:t>students = [</w:t>
+            </w:r>
+          </w:p>
+          <w:p>
+            <w:pPr>
+              <w:ind w:firstLine="0"/>
+              <w:rPr>
+                <w:rFonts w:ascii="Courier New" w:hAnsi="Courier New" w:cs="Courier New"/>
+                <w:sz w:val="20"/>
+                <w:szCs w:val="20"/>
+                <w:lang w:val="uk-UA"/>
+              </w:rPr>
+            </w:pPr>
+            <w:r>
+              <w:rPr>
+                <w:rFonts w:ascii="Courier New" w:hAnsi="Courier New" w:cs="Courier New"/>
+                <w:sz w:val="20"/>
+                <w:szCs w:val="20"/>
+                <w:lang w:val="uk-UA"/>
+              </w:rPr>
+              <w:t xml:space="preserve">    {"name": "Alina", "grade": 69},</w:t>
+            </w:r>
+          </w:p>
+          <w:p>
+            <w:pPr>
+              <w:ind w:firstLine="0"/>
+              <w:rPr>
+                <w:rFonts w:ascii="Courier New" w:hAnsi="Courier New" w:cs="Courier New"/>
+                <w:sz w:val="20"/>
+                <w:szCs w:val="20"/>
+                <w:lang w:val="uk-UA"/>
+              </w:rPr>
+            </w:pPr>
+            <w:r>
+              <w:rPr>
+                <w:rFonts w:ascii="Courier New" w:hAnsi="Courier New" w:cs="Courier New"/>
+                <w:sz w:val="20"/>
+                <w:szCs w:val="20"/>
+                <w:lang w:val="uk-UA"/>
+              </w:rPr>
+              <w:t xml:space="preserve">    {"name": "Bohdan", "grade": 92},</w:t>
+            </w:r>
+          </w:p>
+          <w:p>
+            <w:pPr>
+              <w:ind w:firstLine="0"/>
+              <w:rPr>
+                <w:rFonts w:ascii="Courier New" w:hAnsi="Courier New" w:cs="Courier New"/>
+                <w:sz w:val="20"/>
+                <w:szCs w:val="20"/>
+                <w:lang w:val="uk-UA"/>
+              </w:rPr>
+            </w:pPr>
+            <w:r>
+              <w:rPr>
+                <w:rFonts w:ascii="Courier New" w:hAnsi="Courier New" w:cs="Courier New"/>
+                <w:sz w:val="20"/>
+                <w:szCs w:val="20"/>
+                <w:lang w:val="uk-UA"/>
+              </w:rPr>
+              <w:t xml:space="preserve">    {"name": "Emelia", "grade": 77},</w:t>
+            </w:r>
+          </w:p>
+          <w:p>
+            <w:pPr>
+              <w:ind w:firstLine="0"/>
+              <w:rPr>
+                <w:rFonts w:ascii="Courier New" w:hAnsi="Courier New" w:cs="Courier New"/>
+                <w:sz w:val="20"/>
+                <w:szCs w:val="20"/>
+                <w:lang w:val="uk-UA"/>
+              </w:rPr>
+            </w:pPr>
+            <w:r>
+              <w:rPr>
+                <w:rFonts w:ascii="Courier New" w:hAnsi="Courier New" w:cs="Courier New"/>
+                <w:sz w:val="20"/>
+                <w:szCs w:val="20"/>
+                <w:lang w:val="uk-UA"/>
+              </w:rPr>
+              <w:t xml:space="preserve">    {"name": "Andriy", "grade": 10}</w:t>
+            </w:r>
+          </w:p>
+          <w:p>
+            <w:pPr>
+              <w:ind w:firstLine="0"/>
+              <w:rPr>
+                <w:rFonts w:ascii="Courier New" w:hAnsi="Courier New" w:cs="Courier New"/>
+                <w:sz w:val="20"/>
+                <w:szCs w:val="20"/>
+                <w:lang w:val="uk-UA"/>
+              </w:rPr>
+            </w:pPr>
+            <w:r>
+              <w:rPr>
+                <w:rFonts w:ascii="Courier New" w:hAnsi="Courier New" w:cs="Courier New"/>
+                <w:sz w:val="20"/>
+                <w:szCs w:val="20"/>
+                <w:lang w:val="uk-UA"/>
+              </w:rPr>
+              <w:t>]</w:t>
+            </w:r>
+          </w:p>
+          <w:p>
+            <w:pPr>
+              <w:ind w:firstLine="0"/>
+              <w:rPr>
+                <w:rFonts w:ascii="Courier New" w:hAnsi="Courier New" w:cs="Courier New"/>
+                <w:sz w:val="20"/>
+                <w:szCs w:val="20"/>
+                <w:lang w:val="uk-UA"/>
+              </w:rPr>
+            </w:pPr>
+            <w:r>
+              <w:rPr>
+                <w:rFonts w:ascii="Courier New" w:hAnsi="Courier New" w:cs="Courier New"/>
+                <w:sz w:val="20"/>
+                <w:szCs w:val="20"/>
+                <w:lang w:val="uk-UA"/>
+              </w:rPr>
+              <w:t>def add_student(name, grade):</w:t>
+            </w:r>
+          </w:p>
+          <w:p>
+            <w:pPr>
+              <w:ind w:firstLine="0"/>
+              <w:rPr>
+                <w:rFonts w:ascii="Courier New" w:hAnsi="Courier New" w:cs="Courier New"/>
+                <w:sz w:val="20"/>
+                <w:szCs w:val="20"/>
+                <w:lang w:val="uk-UA"/>
+              </w:rPr>
+            </w:pPr>
+            <w:r>
+              <w:rPr>
+                <w:rFonts w:ascii="Courier New" w:hAnsi="Courier New" w:cs="Courier New"/>
+                <w:sz w:val="20"/>
+                <w:szCs w:val="20"/>
+                <w:lang w:val="uk-UA"/>
+              </w:rPr>
+              <w:t xml:space="preserve">    new_student = {"name": name, "grade": grade}</w:t>
+            </w:r>
+          </w:p>
+          <w:p>
+            <w:pPr>
+              <w:ind w:firstLine="0"/>
+              <w:rPr>
+                <w:rFonts w:ascii="Courier New" w:hAnsi="Courier New" w:cs="Courier New"/>
+                <w:sz w:val="20"/>
+                <w:szCs w:val="20"/>
+                <w:lang w:val="uk-UA"/>
+              </w:rPr>
+            </w:pPr>
+            <w:r>
+              <w:rPr>
+                <w:rFonts w:ascii="Courier New" w:hAnsi="Courier New" w:cs="Courier New"/>
+                <w:sz w:val="20"/>
+                <w:szCs w:val="20"/>
+                <w:lang w:val="uk-UA"/>
+              </w:rPr>
+              <w:t xml:space="preserve">    students.append(new_student)</w:t>
+            </w:r>
+          </w:p>
+          <w:p>
+            <w:pPr>
+              <w:ind w:firstLine="0"/>
+              <w:rPr>
+                <w:rFonts w:ascii="Courier New" w:hAnsi="Courier New" w:cs="Courier New"/>
+                <w:sz w:val="20"/>
+                <w:szCs w:val="20"/>
+                <w:lang w:val="uk-UA"/>
+              </w:rPr>
+            </w:pPr>
+            <w:r>
+              <w:rPr>
+                <w:rFonts w:ascii="Courier New" w:hAnsi="Courier New" w:cs="Courier New"/>
+                <w:sz w:val="20"/>
+                <w:szCs w:val="20"/>
+                <w:lang w:val="uk-UA"/>
+              </w:rPr>
+              <w:t xml:space="preserve">    students.sort(key=lambda x: x["name"])</w:t>
+            </w:r>
+          </w:p>
+          <w:p>
+            <w:pPr>
+              <w:ind w:firstLine="0"/>
+              <w:rPr>
+                <w:rFonts w:ascii="Courier New" w:hAnsi="Courier New" w:cs="Courier New"/>
+                <w:sz w:val="20"/>
+                <w:szCs w:val="20"/>
+                <w:lang w:val="uk-UA"/>
+              </w:rPr>
+            </w:pPr>
+          </w:p>
+          <w:p>
+            <w:pPr>
+              <w:ind w:firstLine="0"/>
+              <w:rPr>
+                <w:rFonts w:ascii="Courier New" w:hAnsi="Courier New" w:cs="Courier New"/>
+                <w:sz w:val="20"/>
+                <w:szCs w:val="20"/>
+                <w:lang w:val="uk-UA"/>
+              </w:rPr>
+            </w:pPr>
+            <w:r>
+              <w:rPr>
+                <w:rFonts w:ascii="Courier New" w:hAnsi="Courier New" w:cs="Courier New"/>
+                <w:sz w:val="20"/>
+                <w:szCs w:val="20"/>
+                <w:lang w:val="uk-UA"/>
+              </w:rPr>
+              <w:t>while True:</w:t>
+            </w:r>
+          </w:p>
+          <w:p>
+            <w:pPr>
+              <w:ind w:firstLine="0"/>
+              <w:rPr>
+                <w:rFonts w:ascii="Courier New" w:hAnsi="Courier New" w:cs="Courier New"/>
+                <w:sz w:val="20"/>
+                <w:szCs w:val="20"/>
+                <w:lang w:val="uk-UA"/>
+              </w:rPr>
+            </w:pPr>
+            <w:r>
+              <w:rPr>
+                <w:rFonts w:ascii="Courier New" w:hAnsi="Courier New" w:cs="Courier New"/>
+                <w:sz w:val="20"/>
+                <w:szCs w:val="20"/>
+                <w:lang w:val="uk-UA"/>
+              </w:rPr>
+              <w:t xml:space="preserve">    print("Поточний список студентв:")</w:t>
+            </w:r>
+          </w:p>
+          <w:p>
+            <w:pPr>
+              <w:ind w:firstLine="0"/>
+              <w:rPr>
+                <w:rFonts w:ascii="Courier New" w:hAnsi="Courier New" w:cs="Courier New"/>
+                <w:sz w:val="20"/>
+                <w:szCs w:val="20"/>
+                <w:lang w:val="uk-UA"/>
+              </w:rPr>
+            </w:pPr>
+            <w:r>
+              <w:rPr>
+                <w:rFonts w:ascii="Courier New" w:hAnsi="Courier New" w:cs="Courier New"/>
+                <w:sz w:val="20"/>
+                <w:szCs w:val="20"/>
+                <w:lang w:val="uk-UA"/>
+              </w:rPr>
+              <w:t xml:space="preserve">    for student in students:</w:t>
+            </w:r>
+          </w:p>
+          <w:p>
+            <w:pPr>
+              <w:ind w:firstLine="0"/>
+              <w:rPr>
+                <w:rFonts w:ascii="Courier New" w:hAnsi="Courier New" w:cs="Courier New"/>
+                <w:sz w:val="20"/>
+                <w:szCs w:val="20"/>
+                <w:lang w:val="uk-UA"/>
+              </w:rPr>
+            </w:pPr>
+            <w:r>
+              <w:rPr>
+                <w:rFonts w:ascii="Courier New" w:hAnsi="Courier New" w:cs="Courier New"/>
+                <w:sz w:val="20"/>
+                <w:szCs w:val="20"/>
+                <w:lang w:val="uk-UA"/>
+              </w:rPr>
+              <w:t xml:space="preserve">        print(f"Ім'я: {student['name']}, Оцінка: {student['grade']}")</w:t>
+            </w:r>
+          </w:p>
+          <w:p>
+            <w:pPr>
+              <w:ind w:firstLine="0"/>
+              <w:rPr>
+                <w:rFonts w:ascii="Courier New" w:hAnsi="Courier New" w:cs="Courier New"/>
+                <w:sz w:val="20"/>
+                <w:szCs w:val="20"/>
+                <w:lang w:val="uk-UA"/>
+              </w:rPr>
+            </w:pPr>
+            <w:r>
+              <w:rPr>
+                <w:rFonts w:ascii="Courier New" w:hAnsi="Courier New" w:cs="Courier New"/>
+                <w:sz w:val="20"/>
+                <w:szCs w:val="20"/>
+                <w:lang w:val="uk-UA"/>
+              </w:rPr>
+              <w:t xml:space="preserve">    name = input("Введіть імя нового студента (або 'q' для виходу): ")</w:t>
+            </w:r>
+          </w:p>
+          <w:p>
+            <w:pPr>
+              <w:ind w:firstLine="0"/>
+              <w:rPr>
+                <w:rFonts w:ascii="Courier New" w:hAnsi="Courier New" w:cs="Courier New"/>
+                <w:sz w:val="20"/>
+                <w:szCs w:val="20"/>
+                <w:lang w:val="uk-UA"/>
+              </w:rPr>
+            </w:pPr>
+            <w:r>
+              <w:rPr>
+                <w:rFonts w:ascii="Courier New" w:hAnsi="Courier New" w:cs="Courier New"/>
+                <w:sz w:val="20"/>
+                <w:szCs w:val="20"/>
+                <w:lang w:val="uk-UA"/>
+              </w:rPr>
+              <w:t xml:space="preserve">    if name.lower() == 'q':</w:t>
+            </w:r>
+          </w:p>
+          <w:p>
+            <w:pPr>
+              <w:ind w:firstLine="0"/>
+              <w:rPr>
+                <w:rFonts w:ascii="Courier New" w:hAnsi="Courier New" w:cs="Courier New"/>
+                <w:sz w:val="20"/>
+                <w:szCs w:val="20"/>
+                <w:lang w:val="uk-UA"/>
+              </w:rPr>
+            </w:pPr>
+            <w:r>
+              <w:rPr>
+                <w:rFonts w:ascii="Courier New" w:hAnsi="Courier New" w:cs="Courier New"/>
+                <w:sz w:val="20"/>
+                <w:szCs w:val="20"/>
+                <w:lang w:val="uk-UA"/>
+              </w:rPr>
+              <w:t xml:space="preserve">        break</w:t>
+            </w:r>
+          </w:p>
+          <w:p>
+            <w:pPr>
+              <w:ind w:firstLine="0"/>
+              <w:rPr>
+                <w:rFonts w:ascii="Courier New" w:hAnsi="Courier New" w:cs="Courier New"/>
+                <w:sz w:val="20"/>
+                <w:szCs w:val="20"/>
+                <w:lang w:val="uk-UA"/>
+              </w:rPr>
+            </w:pPr>
+          </w:p>
+          <w:p>
+            <w:pPr>
+              <w:ind w:firstLine="0"/>
+              <w:rPr>
+                <w:rFonts w:ascii="Courier New" w:hAnsi="Courier New" w:cs="Courier New"/>
+                <w:sz w:val="20"/>
+                <w:szCs w:val="20"/>
+                <w:lang w:val="uk-UA"/>
+              </w:rPr>
+            </w:pPr>
+            <w:r>
+              <w:rPr>
+                <w:rFonts w:ascii="Courier New" w:hAnsi="Courier New" w:cs="Courier New"/>
+                <w:sz w:val="20"/>
+                <w:szCs w:val="20"/>
+                <w:lang w:val="uk-UA"/>
+              </w:rPr>
+              <w:t xml:space="preserve">    try:</w:t>
+            </w:r>
+          </w:p>
+          <w:p>
+            <w:pPr>
+              <w:ind w:firstLine="0"/>
+              <w:rPr>
+                <w:rFonts w:ascii="Courier New" w:hAnsi="Courier New" w:cs="Courier New"/>
+                <w:sz w:val="20"/>
+                <w:szCs w:val="20"/>
+                <w:lang w:val="uk-UA"/>
+              </w:rPr>
+            </w:pPr>
+            <w:r>
+              <w:rPr>
+                <w:rFonts w:ascii="Courier New" w:hAnsi="Courier New" w:cs="Courier New"/>
+                <w:sz w:val="20"/>
+                <w:szCs w:val="20"/>
+                <w:lang w:val="uk-UA"/>
+              </w:rPr>
+              <w:t xml:space="preserve">        grade = int(input("Введіть оцінку нового студента: "))</w:t>
+            </w:r>
+          </w:p>
+          <w:p>
+            <w:pPr>
+              <w:ind w:firstLine="0"/>
+              <w:rPr>
+                <w:rFonts w:ascii="Courier New" w:hAnsi="Courier New" w:cs="Courier New"/>
+                <w:sz w:val="20"/>
+                <w:szCs w:val="20"/>
+                <w:lang w:val="uk-UA"/>
+              </w:rPr>
+            </w:pPr>
+            <w:r>
+              <w:rPr>
+                <w:rFonts w:ascii="Courier New" w:hAnsi="Courier New" w:cs="Courier New"/>
+                <w:sz w:val="20"/>
+                <w:szCs w:val="20"/>
+                <w:lang w:val="uk-UA"/>
+              </w:rPr>
+              <w:t xml:space="preserve">        add_student(name, grade)</w:t>
+            </w:r>
+          </w:p>
+          <w:p>
+            <w:pPr>
+              <w:ind w:firstLine="0"/>
+              <w:rPr>
+                <w:rFonts w:ascii="Courier New" w:hAnsi="Courier New" w:cs="Courier New"/>
+                <w:sz w:val="20"/>
+                <w:szCs w:val="20"/>
+                <w:lang w:val="uk-UA"/>
+              </w:rPr>
+            </w:pPr>
+            <w:r>
+              <w:rPr>
+                <w:rFonts w:ascii="Courier New" w:hAnsi="Courier New" w:cs="Courier New"/>
+                <w:sz w:val="20"/>
+                <w:szCs w:val="20"/>
+                <w:lang w:val="uk-UA"/>
+              </w:rPr>
+              <w:t xml:space="preserve">    except ValueError:</w:t>
+            </w:r>
+          </w:p>
+          <w:p>
+            <w:pPr>
+              <w:ind w:firstLine="0"/>
+              <w:rPr>
+                <w:rFonts w:ascii="Courier New" w:hAnsi="Courier New" w:cs="Courier New"/>
+                <w:sz w:val="20"/>
+                <w:szCs w:val="20"/>
+                <w:lang w:val="uk-UA"/>
+              </w:rPr>
+            </w:pPr>
+            <w:r>
+              <w:rPr>
+                <w:rFonts w:ascii="Courier New" w:hAnsi="Courier New" w:cs="Courier New"/>
+                <w:sz w:val="20"/>
+                <w:szCs w:val="20"/>
+                <w:lang w:val="uk-UA"/>
+              </w:rPr>
+              <w:t xml:space="preserve">        print("Некоректне значення оцінки. У вас ще є спроба, а може і ні.")</w:t>
+            </w:r>
+          </w:p>
+          <w:p>
+            <w:pPr>
+              <w:ind w:firstLine="0"/>
+              <w:rPr>
+                <w:rFonts w:ascii="Courier New" w:hAnsi="Courier New" w:cs="Courier New"/>
+                <w:sz w:val="20"/>
+                <w:szCs w:val="20"/>
+                <w:lang w:val="uk-UA"/>
+              </w:rPr>
+            </w:pPr>
+          </w:p>
+          <w:p>
+            <w:pPr>
+              <w:ind w:firstLine="0"/>
+              <w:rPr>
+                <w:rFonts w:ascii="Courier New" w:hAnsi="Courier New" w:cs="Courier New"/>
+                <w:sz w:val="20"/>
+                <w:szCs w:val="20"/>
+                <w:lang w:val="uk-UA"/>
+              </w:rPr>
+            </w:pPr>
+            <w:r>
+              <w:rPr>
+                <w:rFonts w:ascii="Courier New" w:hAnsi="Courier New" w:cs="Courier New"/>
+                <w:sz w:val="20"/>
+                <w:szCs w:val="20"/>
+                <w:lang w:val="uk-UA"/>
+              </w:rPr>
+              <w:t>sorted_by_name = sorted(students, key=lambda x: x["name"])</w:t>
+            </w:r>
+          </w:p>
+          <w:p>
+            <w:pPr>
+              <w:ind w:firstLine="0"/>
+              <w:rPr>
+                <w:rFonts w:ascii="Courier New" w:hAnsi="Courier New" w:cs="Courier New"/>
+                <w:sz w:val="20"/>
+                <w:szCs w:val="20"/>
+                <w:lang w:val="uk-UA"/>
+              </w:rPr>
+            </w:pPr>
+            <w:r>
+              <w:rPr>
+                <w:rFonts w:ascii="Courier New" w:hAnsi="Courier New" w:cs="Courier New"/>
+                <w:sz w:val="20"/>
+                <w:szCs w:val="20"/>
+                <w:lang w:val="uk-UA"/>
+              </w:rPr>
+              <w:t>print("Список відсортований за ім'ям:")</w:t>
+            </w:r>
+          </w:p>
+          <w:p>
+            <w:pPr>
+              <w:ind w:firstLine="0"/>
+              <w:rPr>
+                <w:rFonts w:ascii="Courier New" w:hAnsi="Courier New" w:cs="Courier New"/>
+                <w:sz w:val="20"/>
+                <w:szCs w:val="20"/>
+                <w:lang w:val="uk-UA"/>
+              </w:rPr>
+            </w:pPr>
+            <w:r>
+              <w:rPr>
+                <w:rFonts w:ascii="Courier New" w:hAnsi="Courier New" w:cs="Courier New"/>
+                <w:sz w:val="20"/>
+                <w:szCs w:val="20"/>
+                <w:lang w:val="uk-UA"/>
+              </w:rPr>
+              <w:t>for student in sorted_by_name:</w:t>
+            </w:r>
+          </w:p>
+          <w:p>
+            <w:pPr>
+              <w:ind w:firstLine="0"/>
+              <w:rPr>
+                <w:rFonts w:ascii="Courier New" w:hAnsi="Courier New" w:cs="Courier New"/>
+                <w:sz w:val="20"/>
+                <w:szCs w:val="20"/>
+                <w:lang w:val="uk-UA"/>
+              </w:rPr>
+            </w:pPr>
+            <w:r>
+              <w:rPr>
+                <w:rFonts w:ascii="Courier New" w:hAnsi="Courier New" w:cs="Courier New"/>
+                <w:sz w:val="20"/>
+                <w:szCs w:val="20"/>
+                <w:lang w:val="uk-UA"/>
+              </w:rPr>
+              <w:t xml:space="preserve">    print(f"Ім'я: {student['name']}, Оцінка: {student['grade']}")</w:t>
+            </w:r>
+          </w:p>
+          <w:p>
+            <w:pPr>
+              <w:ind w:firstLine="0"/>
+              <w:rPr>
+                <w:rFonts w:ascii="Courier New" w:hAnsi="Courier New" w:cs="Courier New"/>
+                <w:sz w:val="20"/>
+                <w:szCs w:val="20"/>
+                <w:lang w:val="uk-UA"/>
+              </w:rPr>
+            </w:pPr>
+          </w:p>
+          <w:p>
+            <w:pPr>
+              <w:ind w:firstLine="0"/>
+              <w:rPr>
+                <w:rFonts w:ascii="Courier New" w:hAnsi="Courier New" w:cs="Courier New"/>
+                <w:sz w:val="20"/>
+                <w:szCs w:val="20"/>
+                <w:lang w:val="uk-UA"/>
+              </w:rPr>
+            </w:pPr>
+            <w:r>
+              <w:rPr>
+                <w:rFonts w:ascii="Courier New" w:hAnsi="Courier New" w:cs="Courier New"/>
+                <w:sz w:val="20"/>
+                <w:szCs w:val="20"/>
+                <w:lang w:val="uk-UA"/>
+              </w:rPr>
+              <w:t>sorted_by_grade = sorted(students, key=lambda x: x["grade"])</w:t>
+            </w:r>
+          </w:p>
+          <w:p>
+            <w:pPr>
+              <w:ind w:firstLine="0"/>
+              <w:rPr>
+                <w:rFonts w:ascii="Courier New" w:hAnsi="Courier New" w:cs="Courier New"/>
+                <w:sz w:val="20"/>
+                <w:szCs w:val="20"/>
+                <w:lang w:val="uk-UA"/>
+              </w:rPr>
+            </w:pPr>
+            <w:r>
+              <w:rPr>
+                <w:rFonts w:ascii="Courier New" w:hAnsi="Courier New" w:cs="Courier New"/>
+                <w:sz w:val="20"/>
+                <w:szCs w:val="20"/>
+                <w:lang w:val="uk-UA"/>
+              </w:rPr>
+              <w:lastRenderedPageBreak/>
+              <w:t>print("список відсортований за оцінкою:")</w:t>
+            </w:r>
+          </w:p>
+          <w:p>
+            <w:pPr>
+              <w:ind w:firstLine="0"/>
+              <w:rPr>
+                <w:rFonts w:ascii="Courier New" w:hAnsi="Courier New" w:cs="Courier New"/>
+                <w:sz w:val="20"/>
+                <w:szCs w:val="20"/>
+                <w:lang w:val="uk-UA"/>
+              </w:rPr>
+            </w:pPr>
+            <w:r>
+              <w:rPr>
+                <w:rFonts w:ascii="Courier New" w:hAnsi="Courier New" w:cs="Courier New"/>
+                <w:sz w:val="20"/>
+                <w:szCs w:val="20"/>
+                <w:lang w:val="uk-UA"/>
+              </w:rPr>
+              <w:t>for student in sorted_by_grade:</w:t>
+            </w:r>
+          </w:p>
+          <w:p>
+            <w:pPr>
+              <w:ind w:firstLine="0"/>
+              <w:rPr>
+                <w:rFonts w:ascii="Courier New" w:hAnsi="Courier New" w:cs="Courier New"/>
+                <w:sz w:val="20"/>
+                <w:szCs w:val="20"/>
+                <w:lang w:val="uk-UA"/>
+              </w:rPr>
+            </w:pPr>
+            <w:r>
+              <w:rPr>
+                <w:rFonts w:ascii="Courier New" w:hAnsi="Courier New" w:cs="Courier New"/>
+                <w:sz w:val="20"/>
+                <w:szCs w:val="20"/>
+                <w:lang w:val="uk-UA"/>
+              </w:rPr>
+              <w:t xml:space="preserve">    print(f"Ім'я: {student['name']}, Оцінка: {student['grade']}")</w:t>
+            </w:r>
+          </w:p>
+        </w:tc>
+      </w:tr>
+    </w:tbl>
+    <w:p>
+      <w:pPr>
+        <w:rPr>
+          <w:lang w:val="uk-UA"/>
+        </w:rPr>
+      </w:pPr>
+    </w:p>
+    <w:p>
+      <w:pPr>
+        <w:rPr>
+          <w:lang w:val="ru-RU"/>
+        </w:rPr>
+      </w:pPr>
+      <w:r>
+        <w:rPr>
+          <w:lang w:val="uk-UA"/>
+        </w:rPr>
+        <w:t xml:space="preserve">Посилання на </w:t>
+      </w:r>
+      <w:r>
+        <w:t>github</w:t>
+      </w:r>
+      <w:r>
+        <w:rPr>
+          <w:lang w:val="ru-RU"/>
+        </w:rPr>
+        <w:t>:</w:t>
+      </w:r>
+    </w:p>
+    <w:p>
+      <w:pPr>
+        <w:rPr>
+          <w:lang w:val="ru-RU"/>
+        </w:rPr>
+      </w:pPr>
+      <w:hyperlink r:id="rId40" w:history="1">
+        <w:r>
+          <w:rPr>
+            <w:rStyle w:val="a5"/>
+          </w:rPr>
+          <w:t>https</w:t>
+        </w:r>
+        <w:r>
+          <w:rPr>
+            <w:rStyle w:val="a5"/>
+            <w:lang w:val="ru-RU"/>
+          </w:rPr>
+          <w:t>://</w:t>
+        </w:r>
+        <w:r>
+          <w:rPr>
+            <w:rStyle w:val="a5"/>
+          </w:rPr>
+          <w:t>github</w:t>
+        </w:r>
+        <w:r>
+          <w:rPr>
+            <w:rStyle w:val="a5"/>
+            <w:lang w:val="ru-RU"/>
+          </w:rPr>
+          <w:t>.</w:t>
+        </w:r>
+        <w:r>
+          <w:rPr>
+            <w:rStyle w:val="a5"/>
+          </w:rPr>
+          <w:t>com</w:t>
+        </w:r>
+        <w:r>
+          <w:rPr>
+            <w:rStyle w:val="a5"/>
+            <w:lang w:val="ru-RU"/>
+          </w:rPr>
+          <w:t>/</w:t>
+        </w:r>
+        <w:r>
+          <w:rPr>
+            <w:rStyle w:val="a5"/>
+          </w:rPr>
+          <w:t>katyakutsyn</w:t>
+        </w:r>
+        <w:r>
+          <w:rPr>
+            <w:rStyle w:val="a5"/>
+            <w:lang w:val="ru-RU"/>
+          </w:rPr>
+          <w:t>/</w:t>
+        </w:r>
+        <w:r>
+          <w:rPr>
+            <w:rStyle w:val="a5"/>
+          </w:rPr>
+          <w:t>TP</w:t>
+        </w:r>
+        <w:r>
+          <w:rPr>
+            <w:rStyle w:val="a5"/>
+            <w:lang w:val="ru-RU"/>
+          </w:rPr>
+          <w:t>-</w:t>
+        </w:r>
+        <w:r>
+          <w:rPr>
+            <w:rStyle w:val="a5"/>
+          </w:rPr>
+          <w:t>KB</w:t>
+        </w:r>
+        <w:r>
+          <w:rPr>
+            <w:rStyle w:val="a5"/>
+            <w:lang w:val="ru-RU"/>
+          </w:rPr>
+          <w:t>-222-</w:t>
+        </w:r>
+        <w:r>
+          <w:rPr>
+            <w:rStyle w:val="a5"/>
+          </w:rPr>
+          <w:t>Kateryna</w:t>
+        </w:r>
+        <w:r>
+          <w:rPr>
+            <w:rStyle w:val="a5"/>
+            <w:lang w:val="ru-RU"/>
+          </w:rPr>
+          <w:t>-</w:t>
+        </w:r>
+        <w:r>
+          <w:rPr>
+            <w:rStyle w:val="a5"/>
+          </w:rPr>
+          <w:t>Kutsyn</w:t>
+        </w:r>
+        <w:r>
+          <w:rPr>
+            <w:rStyle w:val="a5"/>
+            <w:lang w:val="ru-RU"/>
+          </w:rPr>
+          <w:t>/</w:t>
+        </w:r>
+        <w:r>
+          <w:rPr>
+            <w:rStyle w:val="a5"/>
+          </w:rPr>
+          <w:t>blob</w:t>
+        </w:r>
+        <w:r>
+          <w:rPr>
+            <w:rStyle w:val="a5"/>
+            <w:lang w:val="ru-RU"/>
+          </w:rPr>
+          <w:t>/</w:t>
+        </w:r>
+        <w:r>
+          <w:rPr>
+            <w:rStyle w:val="a5"/>
+          </w:rPr>
+          <w:t>main</w:t>
+        </w:r>
+        <w:r>
+          <w:rPr>
+            <w:rStyle w:val="a5"/>
+            <w:lang w:val="ru-RU"/>
+          </w:rPr>
+          <w:t>/</w:t>
+        </w:r>
+        <w:r>
+          <w:rPr>
+            <w:rStyle w:val="a5"/>
+          </w:rPr>
+          <w:t>topic</w:t>
+        </w:r>
+        <w:r>
+          <w:rPr>
+            <w:rStyle w:val="a5"/>
+            <w:lang w:val="ru-RU"/>
+          </w:rPr>
+          <w:t>_06/</w:t>
+        </w:r>
+        <w:r>
+          <w:rPr>
+            <w:rStyle w:val="a5"/>
+          </w:rPr>
+          <w:t>task</w:t>
+        </w:r>
+        <w:r>
+          <w:rPr>
+            <w:rStyle w:val="a5"/>
+            <w:lang w:val="ru-RU"/>
+          </w:rPr>
+          <w:t>2.</w:t>
+        </w:r>
+        <w:r>
+          <w:rPr>
+            <w:rStyle w:val="a5"/>
+          </w:rPr>
+          <w:t>py</w:t>
+        </w:r>
+      </w:hyperlink>
+    </w:p>
+    <w:p>
+      <w:pPr>
+        <w:rPr>
+          <w:lang w:val="ru-RU"/>
+        </w:rPr>
+      </w:pPr>
+      <w:r>
+        <w:rPr>
+          <w:lang w:val="uk-UA"/>
+        </w:rPr>
+        <w:t xml:space="preserve">Знімок екрану з посилання на </w:t>
+      </w:r>
+      <w:r>
+        <w:t>github</w:t>
+      </w:r>
+      <w:r>
+        <w:rPr>
+          <w:lang w:val="ru-RU"/>
+        </w:rPr>
+        <w:t>:</w:t>
+      </w:r>
+    </w:p>
+    <w:p>
+      <w:pPr>
+        <w:rPr>
+          <w:lang w:val="ru-RU"/>
+        </w:rPr>
+      </w:pPr>
+      <w:r>
+        <w:rPr>
+          <w:noProof/>
+          <w:lang w:val="ru-RU" w:eastAsia="ru-RU"/>
+        </w:rPr>
+        <w:drawing>
+          <wp:inline distT="0" distB="0" distL="0" distR="0" wp14:anchorId="33EA6D04" wp14:editId="259B37ED">
+            <wp:extent cx="5943600" cy="3208655"/>
+            <wp:effectExtent l="0" t="0" r="0" b="0"/>
+            <wp:docPr id="3" name="Рисунок 3"/>
+            <wp:cNvGraphicFramePr>
+              <a:graphicFrameLocks xmlns:a="http://schemas.openxmlformats.org/drawingml/2006/main" noChangeAspect="1"/>
+            </wp:cNvGraphicFramePr>
+            <a:graphic xmlns:a="http://schemas.openxmlformats.org/drawingml/2006/main">
+              <a:graphicData uri="http://schemas.openxmlformats.org/drawingml/2006/picture">
+                <pic:pic xmlns:pic="http://schemas.openxmlformats.org/drawingml/2006/picture">
+                  <pic:nvPicPr>
+                    <pic:cNvPr id="1" name=""/>
+                    <pic:cNvPicPr/>
+                  </pic:nvPicPr>
+                  <pic:blipFill>
+                    <a:blip r:embed="rId41"/>
+                    <a:stretch>
+                      <a:fillRect/>
+                    </a:stretch>
+                  </pic:blipFill>
+                  <pic:spPr>
+                    <a:xfrm>
+                      <a:off x="0" y="0"/>
+                      <a:ext cx="5943600" cy="3208655"/>
+                    </a:xfrm>
+                    <a:prstGeom prst="rect">
+                      <a:avLst/>
+                    </a:prstGeom>
+                  </pic:spPr>
+                </pic:pic>
+              </a:graphicData>
+            </a:graphic>
+          </wp:inline>
+        </w:drawing>
+      </w:r>
+    </w:p>
+    <w:p>
+      <w:pPr>
+        <w:shd w:val="clear" w:color="auto" w:fill="FFFFFF"/>
+        <w:spacing w:after="0" w:line="240" w:lineRule="auto"/>
+        <w:rPr>
+          <w:rFonts w:eastAsia="Times New Roman" w:cs="Times New Roman"/>
+          <w:b/>
+          <w:color w:val="000000"/>
+          <w:sz w:val="20"/>
+          <w:szCs w:val="20"/>
+          <w:lang w:val="ru-RU" w:eastAsia="ru-RU"/>
+        </w:rPr>
+      </w:pPr>
+      <w:r>
+        <w:rPr>
+          <w:rFonts w:eastAsia="Times New Roman" w:cs="Times New Roman"/>
+          <w:b/>
+          <w:color w:val="000000"/>
+          <w:sz w:val="32"/>
+          <w:szCs w:val="20"/>
+          <w:lang w:val="ru-RU" w:eastAsia="ru-RU"/>
+        </w:rPr>
+        <w:t>Логування всіх дій в застосунку Калькулятор</w:t>
+      </w:r>
+    </w:p>
+    <w:p>
+      <w:pPr>
+        <w:pStyle w:val="a4"/>
+        <w:ind w:firstLine="0"/>
+        <w:rPr>
+          <w:lang w:val="uk-UA"/>
+        </w:rPr>
+      </w:pPr>
+      <w:r>
+        <w:rPr>
+          <w:lang w:val="uk-UA"/>
+        </w:rPr>
+        <w:t>Розробити механізм логування всіх дій, що виконує програма. Забезпечити зберігання інформації про введені данні, виконану операцію та результат виконання операції над даними.</w:t>
+      </w:r>
+    </w:p>
+    <w:p>
+      <w:pPr>
+        <w:rPr>
+          <w:lang w:val="uk-UA"/>
+        </w:rPr>
+      </w:pPr>
+      <w:r>
+        <w:rPr>
+          <w:lang w:val="uk-UA"/>
+        </w:rPr>
+        <w:t>Хід виконання завдання:</w:t>
+      </w:r>
+    </w:p>
+    <w:p>
+      <w:pPr>
+        <w:pStyle w:val="a4"/>
+        <w:numPr>
+          <w:ilvl w:val="0"/>
+          <w:numId w:val="21"/>
+        </w:numPr>
+        <w:rPr>
+          <w:lang w:val="uk-UA"/>
+        </w:rPr>
+      </w:pPr>
+      <w:r>
+        <w:rPr>
+          <w:lang w:val="uk-UA"/>
+        </w:rPr>
+        <w:t xml:space="preserve">Відкрила ВСкод </w:t>
+      </w:r>
+    </w:p>
+    <w:p>
+      <w:pPr>
+        <w:pStyle w:val="a4"/>
+        <w:numPr>
+          <w:ilvl w:val="0"/>
+          <w:numId w:val="21"/>
+        </w:numPr>
+        <w:rPr>
+          <w:lang w:val="uk-UA"/>
+        </w:rPr>
+      </w:pPr>
+      <w:r>
+        <w:rPr>
+          <w:lang w:val="uk-UA"/>
+        </w:rPr>
+        <w:t>Прочитала завдання</w:t>
+      </w:r>
+    </w:p>
+    <w:p>
+      <w:pPr>
+        <w:pStyle w:val="a4"/>
+        <w:numPr>
+          <w:ilvl w:val="0"/>
+          <w:numId w:val="21"/>
+        </w:numPr>
+        <w:rPr>
+          <w:lang w:val="uk-UA"/>
+        </w:rPr>
+      </w:pPr>
+      <w:r>
+        <w:rPr>
+          <w:lang w:val="uk-UA"/>
+        </w:rPr>
+        <w:lastRenderedPageBreak/>
+        <w:t>Виконала завдання</w:t>
+      </w:r>
+    </w:p>
+    <w:p>
+      <w:pPr>
+        <w:pStyle w:val="a4"/>
+        <w:numPr>
+          <w:ilvl w:val="0"/>
+          <w:numId w:val="21"/>
+        </w:numPr>
+        <w:rPr>
+          <w:lang w:val="uk-UA"/>
+        </w:rPr>
+      </w:pPr>
+      <w:r>
+        <w:rPr>
+          <w:lang w:val="uk-UA"/>
+        </w:rPr>
+        <w:t>Затестила</w:t>
+      </w:r>
+    </w:p>
+    <w:p>
+      <w:pPr>
+        <w:pStyle w:val="a4"/>
+        <w:numPr>
+          <w:ilvl w:val="0"/>
+          <w:numId w:val="21"/>
+        </w:numPr>
+        <w:rPr>
+          <w:lang w:val="uk-UA"/>
+        </w:rPr>
+      </w:pPr>
+      <w:r>
+        <w:rPr>
+          <w:lang w:val="uk-UA"/>
+        </w:rPr>
+        <w:t>Закинула в звіт</w:t>
+      </w:r>
+    </w:p>
+    <w:p>
+      <w:pPr>
+        <w:rPr>
+          <w:lang w:val="uk-UA"/>
+        </w:rPr>
+      </w:pPr>
+      <w:r>
+        <w:rPr>
+          <w:lang w:val="uk-UA"/>
+        </w:rPr>
+        <w:t>Текст програми:</w:t>
+      </w:r>
+    </w:p>
+    <w:tbl>
+      <w:tblPr>
+        <w:tblStyle w:val="a3"/>
+        <w:tblW w:w="0" w:type="auto"/>
+        <w:tblInd w:w="805" w:type="dxa"/>
+        <w:tblLook w:val="04A0" w:firstRow="1" w:lastRow="0" w:firstColumn="1" w:lastColumn="0" w:noHBand="0" w:noVBand="1"/>
+      </w:tblPr>
+      <w:tblGrid>
+        <w:gridCol w:w="8545"/>
+      </w:tblGrid>
+      <w:tr>
+        <w:tc>
+          <w:tcPr>
+            <w:tcW w:w="8545" w:type="dxa"/>
+          </w:tcPr>
+          <w:p>
+            <w:pPr>
+              <w:ind w:firstLine="0"/>
+              <w:rPr>
+                <w:rFonts w:ascii="Courier New" w:hAnsi="Courier New" w:cs="Courier New"/>
+                <w:sz w:val="20"/>
+                <w:szCs w:val="20"/>
+                <w:lang w:val="uk-UA"/>
+              </w:rPr>
+            </w:pPr>
+            <w:r>
+              <w:rPr>
+                <w:rFonts w:ascii="Courier New" w:hAnsi="Courier New" w:cs="Courier New"/>
+                <w:sz w:val="20"/>
+                <w:szCs w:val="20"/>
+                <w:lang w:val="uk-UA"/>
+              </w:rPr>
+              <w:t>import functions</w:t>
+            </w:r>
+          </w:p>
+          <w:p>
+            <w:pPr>
+              <w:ind w:firstLine="0"/>
+              <w:rPr>
+                <w:rFonts w:ascii="Courier New" w:hAnsi="Courier New" w:cs="Courier New"/>
+                <w:sz w:val="20"/>
+                <w:szCs w:val="20"/>
+                <w:lang w:val="uk-UA"/>
+              </w:rPr>
+            </w:pPr>
+            <w:r>
+              <w:rPr>
+                <w:rFonts w:ascii="Courier New" w:hAnsi="Courier New" w:cs="Courier New"/>
+                <w:sz w:val="20"/>
+                <w:szCs w:val="20"/>
+                <w:lang w:val="uk-UA"/>
+              </w:rPr>
+              <w:t>import operations</w:t>
+            </w:r>
+          </w:p>
+          <w:p>
+            <w:pPr>
+              <w:ind w:firstLine="0"/>
+              <w:rPr>
+                <w:rFonts w:ascii="Courier New" w:hAnsi="Courier New" w:cs="Courier New"/>
+                <w:sz w:val="20"/>
+                <w:szCs w:val="20"/>
+                <w:lang w:val="uk-UA"/>
+              </w:rPr>
+            </w:pPr>
+            <w:r>
+              <w:rPr>
+                <w:rFonts w:ascii="Courier New" w:hAnsi="Courier New" w:cs="Courier New"/>
+                <w:sz w:val="20"/>
+                <w:szCs w:val="20"/>
+                <w:lang w:val="uk-UA"/>
+              </w:rPr>
+              <w:t>import logging</w:t>
+            </w:r>
+          </w:p>
+          <w:p>
+            <w:pPr>
+              <w:ind w:firstLine="0"/>
+              <w:rPr>
+                <w:rFonts w:ascii="Courier New" w:hAnsi="Courier New" w:cs="Courier New"/>
+                <w:sz w:val="20"/>
+                <w:szCs w:val="20"/>
+                <w:lang w:val="uk-UA"/>
+              </w:rPr>
+            </w:pPr>
+          </w:p>
+          <w:p>
+            <w:pPr>
+              <w:ind w:firstLine="0"/>
+              <w:rPr>
+                <w:rFonts w:ascii="Courier New" w:hAnsi="Courier New" w:cs="Courier New"/>
+                <w:sz w:val="20"/>
+                <w:szCs w:val="20"/>
+                <w:lang w:val="uk-UA"/>
+              </w:rPr>
+            </w:pPr>
+            <w:r>
+              <w:rPr>
+                <w:rFonts w:ascii="Courier New" w:hAnsi="Courier New" w:cs="Courier New"/>
+                <w:sz w:val="20"/>
+                <w:szCs w:val="20"/>
+                <w:lang w:val="uk-UA"/>
+              </w:rPr>
+              <w:t>logging.basicConfig(filename='calculator.log', level=logging.INFO, format='%(asctime)s - %(message)s')</w:t>
+            </w:r>
+          </w:p>
+          <w:p>
+            <w:pPr>
+              <w:ind w:firstLine="0"/>
+              <w:rPr>
+                <w:rFonts w:ascii="Courier New" w:hAnsi="Courier New" w:cs="Courier New"/>
+                <w:sz w:val="20"/>
+                <w:szCs w:val="20"/>
+                <w:lang w:val="uk-UA"/>
+              </w:rPr>
+            </w:pPr>
+            <w:r>
+              <w:rPr>
+                <w:rFonts w:ascii="Courier New" w:hAnsi="Courier New" w:cs="Courier New"/>
+                <w:sz w:val="20"/>
+                <w:szCs w:val="20"/>
+                <w:lang w:val="uk-UA"/>
+              </w:rPr>
+              <w:t>while True:</w:t>
+            </w:r>
+          </w:p>
+          <w:p>
+            <w:pPr>
+              <w:ind w:firstLine="0"/>
+              <w:rPr>
+                <w:rFonts w:ascii="Courier New" w:hAnsi="Courier New" w:cs="Courier New"/>
+                <w:sz w:val="20"/>
+                <w:szCs w:val="20"/>
+                <w:lang w:val="uk-UA"/>
+              </w:rPr>
+            </w:pPr>
+            <w:r>
+              <w:rPr>
+                <w:rFonts w:ascii="Courier New" w:hAnsi="Courier New" w:cs="Courier New"/>
+                <w:sz w:val="20"/>
+                <w:szCs w:val="20"/>
+                <w:lang w:val="uk-UA"/>
+              </w:rPr>
+              <w:t xml:space="preserve">    a = operations.get_int_or_float_value("Введіть перше число: ")</w:t>
+            </w:r>
+          </w:p>
+          <w:p>
+            <w:pPr>
+              <w:ind w:firstLine="0"/>
+              <w:rPr>
+                <w:rFonts w:ascii="Courier New" w:hAnsi="Courier New" w:cs="Courier New"/>
+                <w:sz w:val="20"/>
+                <w:szCs w:val="20"/>
+                <w:lang w:val="uk-UA"/>
+              </w:rPr>
+            </w:pPr>
+            <w:r>
+              <w:rPr>
+                <w:rFonts w:ascii="Courier New" w:hAnsi="Courier New" w:cs="Courier New"/>
+                <w:sz w:val="20"/>
+                <w:szCs w:val="20"/>
+                <w:lang w:val="uk-UA"/>
+              </w:rPr>
+              <w:t xml:space="preserve">    b = operations.get_int_or_float_value("Введіть друге число: ")</w:t>
+            </w:r>
+          </w:p>
+          <w:p>
+            <w:pPr>
+              <w:ind w:firstLine="0"/>
+              <w:rPr>
+                <w:rFonts w:ascii="Courier New" w:hAnsi="Courier New" w:cs="Courier New"/>
+                <w:sz w:val="20"/>
+                <w:szCs w:val="20"/>
+                <w:lang w:val="uk-UA"/>
+              </w:rPr>
+            </w:pPr>
+            <w:r>
+              <w:rPr>
+                <w:rFonts w:ascii="Courier New" w:hAnsi="Courier New" w:cs="Courier New"/>
+                <w:sz w:val="20"/>
+                <w:szCs w:val="20"/>
+                <w:lang w:val="uk-UA"/>
+              </w:rPr>
+              <w:t xml:space="preserve">    operation = operations.get_operation()</w:t>
+            </w:r>
+          </w:p>
+          <w:p>
+            <w:pPr>
+              <w:ind w:firstLine="0"/>
+              <w:rPr>
+                <w:rFonts w:ascii="Courier New" w:hAnsi="Courier New" w:cs="Courier New"/>
+                <w:sz w:val="20"/>
+                <w:szCs w:val="20"/>
+                <w:lang w:val="uk-UA"/>
+              </w:rPr>
+            </w:pPr>
+            <w:r>
+              <w:rPr>
+                <w:rFonts w:ascii="Courier New" w:hAnsi="Courier New" w:cs="Courier New"/>
+                <w:sz w:val="20"/>
+                <w:szCs w:val="20"/>
+                <w:lang w:val="uk-UA"/>
+              </w:rPr>
+              <w:t xml:space="preserve">    if operation == '+':</w:t>
+            </w:r>
+          </w:p>
+          <w:p>
+            <w:pPr>
+              <w:ind w:firstLine="0"/>
+              <w:rPr>
+                <w:rFonts w:ascii="Courier New" w:hAnsi="Courier New" w:cs="Courier New"/>
+                <w:sz w:val="20"/>
+                <w:szCs w:val="20"/>
+                <w:lang w:val="uk-UA"/>
+              </w:rPr>
+            </w:pPr>
+            <w:r>
+              <w:rPr>
+                <w:rFonts w:ascii="Courier New" w:hAnsi="Courier New" w:cs="Courier New"/>
+                <w:sz w:val="20"/>
+                <w:szCs w:val="20"/>
+                <w:lang w:val="uk-UA"/>
+              </w:rPr>
+              <w:t xml:space="preserve">        result = functions.add(a, b)</w:t>
+            </w:r>
+          </w:p>
+          <w:p>
+            <w:pPr>
+              <w:ind w:firstLine="0"/>
+              <w:rPr>
+                <w:rFonts w:ascii="Courier New" w:hAnsi="Courier New" w:cs="Courier New"/>
+                <w:sz w:val="20"/>
+                <w:szCs w:val="20"/>
+                <w:lang w:val="uk-UA"/>
+              </w:rPr>
+            </w:pPr>
+            <w:r>
+              <w:rPr>
+                <w:rFonts w:ascii="Courier New" w:hAnsi="Courier New" w:cs="Courier New"/>
+                <w:sz w:val="20"/>
+                <w:szCs w:val="20"/>
+                <w:lang w:val="uk-UA"/>
+              </w:rPr>
+              <w:t xml:space="preserve">        logging.info(f"Додавання: {a} + {b} = {result}")</w:t>
+            </w:r>
+          </w:p>
+          <w:p>
+            <w:pPr>
+              <w:ind w:firstLine="0"/>
+              <w:rPr>
+                <w:rFonts w:ascii="Courier New" w:hAnsi="Courier New" w:cs="Courier New"/>
+                <w:sz w:val="20"/>
+                <w:szCs w:val="20"/>
+                <w:lang w:val="uk-UA"/>
+              </w:rPr>
+            </w:pPr>
+            <w:r>
+              <w:rPr>
+                <w:rFonts w:ascii="Courier New" w:hAnsi="Courier New" w:cs="Courier New"/>
+                <w:sz w:val="20"/>
+                <w:szCs w:val="20"/>
+                <w:lang w:val="uk-UA"/>
+              </w:rPr>
+              <w:t xml:space="preserve">    elif operation == '-':</w:t>
+            </w:r>
+          </w:p>
+          <w:p>
+            <w:pPr>
+              <w:ind w:firstLine="0"/>
+              <w:rPr>
+                <w:rFonts w:ascii="Courier New" w:hAnsi="Courier New" w:cs="Courier New"/>
+                <w:sz w:val="20"/>
+                <w:szCs w:val="20"/>
+                <w:lang w:val="uk-UA"/>
+              </w:rPr>
+            </w:pPr>
+            <w:r>
+              <w:rPr>
+                <w:rFonts w:ascii="Courier New" w:hAnsi="Courier New" w:cs="Courier New"/>
+                <w:sz w:val="20"/>
+                <w:szCs w:val="20"/>
+                <w:lang w:val="uk-UA"/>
+              </w:rPr>
+              <w:t xml:space="preserve">        result = functions.sub(a, b)</w:t>
+            </w:r>
+          </w:p>
+          <w:p>
+            <w:pPr>
+              <w:ind w:firstLine="0"/>
+              <w:rPr>
+                <w:rFonts w:ascii="Courier New" w:hAnsi="Courier New" w:cs="Courier New"/>
+                <w:sz w:val="20"/>
+                <w:szCs w:val="20"/>
+                <w:lang w:val="uk-UA"/>
+              </w:rPr>
+            </w:pPr>
+            <w:r>
+              <w:rPr>
+                <w:rFonts w:ascii="Courier New" w:hAnsi="Courier New" w:cs="Courier New"/>
+                <w:sz w:val="20"/>
+                <w:szCs w:val="20"/>
+                <w:lang w:val="uk-UA"/>
+              </w:rPr>
+              <w:t xml:space="preserve">        logging.info(f"Віднімання: {a} - {b} = {result}")</w:t>
+            </w:r>
+          </w:p>
+          <w:p>
+            <w:pPr>
+              <w:ind w:firstLine="0"/>
+              <w:rPr>
+                <w:rFonts w:ascii="Courier New" w:hAnsi="Courier New" w:cs="Courier New"/>
+                <w:sz w:val="20"/>
+                <w:szCs w:val="20"/>
+                <w:lang w:val="uk-UA"/>
+              </w:rPr>
+            </w:pPr>
+            <w:r>
+              <w:rPr>
+                <w:rFonts w:ascii="Courier New" w:hAnsi="Courier New" w:cs="Courier New"/>
+                <w:sz w:val="20"/>
+                <w:szCs w:val="20"/>
+                <w:lang w:val="uk-UA"/>
+              </w:rPr>
+              <w:t xml:space="preserve">    elif operation == '*':</w:t>
+            </w:r>
+          </w:p>
+          <w:p>
+            <w:pPr>
+              <w:ind w:firstLine="0"/>
+              <w:rPr>
+                <w:rFonts w:ascii="Courier New" w:hAnsi="Courier New" w:cs="Courier New"/>
+                <w:sz w:val="20"/>
+                <w:szCs w:val="20"/>
+                <w:lang w:val="uk-UA"/>
+              </w:rPr>
+            </w:pPr>
+            <w:r>
+              <w:rPr>
+                <w:rFonts w:ascii="Courier New" w:hAnsi="Courier New" w:cs="Courier New"/>
+                <w:sz w:val="20"/>
+                <w:szCs w:val="20"/>
+                <w:lang w:val="uk-UA"/>
+              </w:rPr>
+              <w:t xml:space="preserve">        result = functions.mul(a, b)</w:t>
+            </w:r>
+          </w:p>
+          <w:p>
+            <w:pPr>
+              <w:ind w:firstLine="0"/>
+              <w:rPr>
+                <w:rFonts w:ascii="Courier New" w:hAnsi="Courier New" w:cs="Courier New"/>
+                <w:sz w:val="20"/>
+                <w:szCs w:val="20"/>
+                <w:lang w:val="uk-UA"/>
+              </w:rPr>
+            </w:pPr>
+            <w:r>
+              <w:rPr>
+                <w:rFonts w:ascii="Courier New" w:hAnsi="Courier New" w:cs="Courier New"/>
+                <w:sz w:val="20"/>
+                <w:szCs w:val="20"/>
+                <w:lang w:val="uk-UA"/>
+              </w:rPr>
+              <w:t xml:space="preserve">        logging.info(f"Множення: {a} * {b} = {result}")</w:t>
+            </w:r>
+          </w:p>
+          <w:p>
+            <w:pPr>
+              <w:ind w:firstLine="0"/>
+              <w:rPr>
+                <w:rFonts w:ascii="Courier New" w:hAnsi="Courier New" w:cs="Courier New"/>
+                <w:sz w:val="20"/>
+                <w:szCs w:val="20"/>
+                <w:lang w:val="uk-UA"/>
+              </w:rPr>
+            </w:pPr>
+            <w:r>
+              <w:rPr>
+                <w:rFonts w:ascii="Courier New" w:hAnsi="Courier New" w:cs="Courier New"/>
+                <w:sz w:val="20"/>
+                <w:szCs w:val="20"/>
+                <w:lang w:val="uk-UA"/>
+              </w:rPr>
+              <w:t xml:space="preserve">    elif operation == '/':</w:t>
+            </w:r>
+          </w:p>
+          <w:p>
+            <w:pPr>
+              <w:ind w:firstLine="0"/>
+              <w:rPr>
+                <w:rFonts w:ascii="Courier New" w:hAnsi="Courier New" w:cs="Courier New"/>
+                <w:sz w:val="20"/>
+                <w:szCs w:val="20"/>
+                <w:lang w:val="uk-UA"/>
+              </w:rPr>
+            </w:pPr>
+            <w:r>
+              <w:rPr>
+                <w:rFonts w:ascii="Courier New" w:hAnsi="Courier New" w:cs="Courier New"/>
+                <w:sz w:val="20"/>
+                <w:szCs w:val="20"/>
+                <w:lang w:val="uk-UA"/>
+              </w:rPr>
+              <w:t xml:space="preserve">        result = functions.div(a, b)</w:t>
+            </w:r>
+          </w:p>
+          <w:p>
+            <w:pPr>
+              <w:ind w:firstLine="0"/>
+              <w:rPr>
+                <w:rFonts w:ascii="Courier New" w:hAnsi="Courier New" w:cs="Courier New"/>
+                <w:sz w:val="20"/>
+                <w:szCs w:val="20"/>
+                <w:lang w:val="uk-UA"/>
+              </w:rPr>
+            </w:pPr>
+            <w:r>
+              <w:rPr>
+                <w:rFonts w:ascii="Courier New" w:hAnsi="Courier New" w:cs="Courier New"/>
+                <w:sz w:val="20"/>
+                <w:szCs w:val="20"/>
+                <w:lang w:val="uk-UA"/>
+              </w:rPr>
+              <w:t xml:space="preserve">        logging.info(f"Ділення: {a} / {b} = {result}")</w:t>
+            </w:r>
+          </w:p>
+          <w:p>
+            <w:pPr>
+              <w:ind w:firstLine="0"/>
+              <w:rPr>
+                <w:rFonts w:ascii="Courier New" w:hAnsi="Courier New" w:cs="Courier New"/>
+                <w:sz w:val="20"/>
+                <w:szCs w:val="20"/>
+                <w:lang w:val="uk-UA"/>
+              </w:rPr>
+            </w:pPr>
+            <w:r>
+              <w:rPr>
+                <w:rFonts w:ascii="Courier New" w:hAnsi="Courier New" w:cs="Courier New"/>
+                <w:sz w:val="20"/>
+                <w:szCs w:val="20"/>
+                <w:lang w:val="uk-UA"/>
+              </w:rPr>
+              <w:t xml:space="preserve">    print(f"Результат: {result}")</w:t>
+            </w:r>
+          </w:p>
+          <w:p>
+            <w:pPr>
+              <w:ind w:firstLine="0"/>
+              <w:rPr>
+                <w:rFonts w:ascii="Courier New" w:hAnsi="Courier New" w:cs="Courier New"/>
+                <w:sz w:val="20"/>
+                <w:szCs w:val="20"/>
+                <w:lang w:val="uk-UA"/>
+              </w:rPr>
+            </w:pPr>
+            <w:r>
+              <w:rPr>
+                <w:rFonts w:ascii="Courier New" w:hAnsi="Courier New" w:cs="Courier New"/>
+                <w:sz w:val="20"/>
+                <w:szCs w:val="20"/>
+                <w:lang w:val="uk-UA"/>
+              </w:rPr>
+              <w:t xml:space="preserve">    repeat = input("Бажаєте продовжити (yep/no)? ").lower()</w:t>
+            </w:r>
+          </w:p>
+          <w:p>
+            <w:pPr>
+              <w:ind w:firstLine="0"/>
+              <w:rPr>
+                <w:rFonts w:ascii="Courier New" w:hAnsi="Courier New" w:cs="Courier New"/>
+                <w:sz w:val="20"/>
+                <w:szCs w:val="20"/>
+                <w:lang w:val="uk-UA"/>
+              </w:rPr>
+            </w:pPr>
+            <w:r>
+              <w:rPr>
+                <w:rFonts w:ascii="Courier New" w:hAnsi="Courier New" w:cs="Courier New"/>
+                <w:sz w:val="20"/>
+                <w:szCs w:val="20"/>
+                <w:lang w:val="uk-UA"/>
+              </w:rPr>
+              <w:t xml:space="preserve">    if repeat != 'yep':</w:t>
+            </w:r>
+          </w:p>
+          <w:p>
+            <w:pPr>
+              <w:ind w:firstLine="0"/>
+              <w:rPr>
+                <w:rFonts w:ascii="Courier New" w:hAnsi="Courier New" w:cs="Courier New"/>
+                <w:sz w:val="20"/>
+                <w:szCs w:val="20"/>
+                <w:lang w:val="uk-UA"/>
+              </w:rPr>
+            </w:pPr>
+            <w:r>
+              <w:rPr>
+                <w:rFonts w:ascii="Courier New" w:hAnsi="Courier New" w:cs="Courier New"/>
+                <w:sz w:val="20"/>
+                <w:szCs w:val="20"/>
+                <w:lang w:val="uk-UA"/>
+              </w:rPr>
+              <w:t xml:space="preserve">        break</w:t>
+            </w:r>
+          </w:p>
+          <w:p>
+            <w:pPr>
+              <w:ind w:firstLine="0"/>
+              <w:rPr>
+                <w:rFonts w:ascii="Courier New" w:hAnsi="Courier New" w:cs="Courier New"/>
+                <w:sz w:val="20"/>
+                <w:szCs w:val="20"/>
+                <w:lang w:val="uk-UA"/>
+              </w:rPr>
+            </w:pPr>
+          </w:p>
+          <w:p>
+            <w:pPr>
+              <w:ind w:firstLine="0"/>
+              <w:rPr>
+                <w:rFonts w:ascii="Courier New" w:hAnsi="Courier New" w:cs="Courier New"/>
+                <w:sz w:val="20"/>
+                <w:szCs w:val="20"/>
+                <w:lang w:val="uk-UA"/>
+              </w:rPr>
+            </w:pPr>
+            <w:r>
+              <w:rPr>
+                <w:rFonts w:ascii="Courier New" w:hAnsi="Courier New" w:cs="Courier New"/>
+                <w:sz w:val="20"/>
+                <w:szCs w:val="20"/>
+                <w:lang w:val="uk-UA"/>
+              </w:rPr>
+              <w:t>logging.shutdown()</w:t>
+            </w:r>
+          </w:p>
+        </w:tc>
+      </w:tr>
+    </w:tbl>
+    <w:p>
+      <w:pPr>
+        <w:rPr>
+          <w:lang w:val="uk-UA"/>
+        </w:rPr>
+      </w:pPr>
+    </w:p>
+    <w:p>
+      <w:pPr>
+        <w:rPr>
+          <w:lang w:val="ru-RU"/>
+        </w:rPr>
+      </w:pPr>
+      <w:r>
+        <w:rPr>
+          <w:lang w:val="uk-UA"/>
+        </w:rPr>
+        <w:t xml:space="preserve">Посилання на </w:t>
+      </w:r>
+      <w:r>
+        <w:t>github</w:t>
+      </w:r>
+      <w:r>
+        <w:rPr>
+          <w:lang w:val="ru-RU"/>
+        </w:rPr>
+        <w:t>:</w:t>
+      </w:r>
+    </w:p>
+    <w:p>
+      <w:pPr>
+        <w:rPr>
+          <w:lang w:val="ru-RU"/>
+        </w:rPr>
+      </w:pPr>
+      <w:hyperlink r:id="rId42" w:history="1">
+        <w:r>
+          <w:rPr>
+            <w:rStyle w:val="a5"/>
+          </w:rPr>
+          <w:t>https</w:t>
+        </w:r>
+        <w:r>
+          <w:rPr>
+            <w:rStyle w:val="a5"/>
+            <w:lang w:val="ru-RU"/>
+          </w:rPr>
+          <w:t>://</w:t>
+        </w:r>
+        <w:r>
+          <w:rPr>
+            <w:rStyle w:val="a5"/>
+          </w:rPr>
+          <w:t>github</w:t>
+        </w:r>
+        <w:r>
+          <w:rPr>
+            <w:rStyle w:val="a5"/>
+            <w:lang w:val="ru-RU"/>
+          </w:rPr>
+          <w:t>.</w:t>
+        </w:r>
+        <w:r>
+          <w:rPr>
+            <w:rStyle w:val="a5"/>
+          </w:rPr>
+          <w:t>com</w:t>
+        </w:r>
+        <w:r>
+          <w:rPr>
+            <w:rStyle w:val="a5"/>
+            <w:lang w:val="ru-RU"/>
+          </w:rPr>
+          <w:t>/</w:t>
+        </w:r>
+        <w:r>
+          <w:rPr>
+            <w:rStyle w:val="a5"/>
+          </w:rPr>
+          <w:t>katyakutsyn</w:t>
+        </w:r>
+        <w:r>
+          <w:rPr>
+            <w:rStyle w:val="a5"/>
+            <w:lang w:val="ru-RU"/>
+          </w:rPr>
+          <w:t>/</w:t>
+        </w:r>
+        <w:r>
+          <w:rPr>
+            <w:rStyle w:val="a5"/>
+          </w:rPr>
+          <w:t>TP</w:t>
+        </w:r>
+        <w:r>
+          <w:rPr>
+            <w:rStyle w:val="a5"/>
+            <w:lang w:val="ru-RU"/>
+          </w:rPr>
+          <w:t>-</w:t>
+        </w:r>
+        <w:r>
+          <w:rPr>
+            <w:rStyle w:val="a5"/>
+          </w:rPr>
+          <w:t>KB</w:t>
+        </w:r>
+        <w:r>
+          <w:rPr>
+            <w:rStyle w:val="a5"/>
+            <w:lang w:val="ru-RU"/>
+          </w:rPr>
+          <w:t>-222-</w:t>
+        </w:r>
+        <w:r>
+          <w:rPr>
+            <w:rStyle w:val="a5"/>
+          </w:rPr>
+          <w:t>Kateryna</w:t>
+        </w:r>
+        <w:r>
+          <w:rPr>
+            <w:rStyle w:val="a5"/>
+            <w:lang w:val="ru-RU"/>
+          </w:rPr>
+          <w:t>-</w:t>
+        </w:r>
+        <w:r>
+          <w:rPr>
+            <w:rStyle w:val="a5"/>
+          </w:rPr>
+          <w:t>Kutsyn</w:t>
+        </w:r>
+        <w:r>
+          <w:rPr>
+            <w:rStyle w:val="a5"/>
+            <w:lang w:val="ru-RU"/>
+          </w:rPr>
+          <w:t>/</w:t>
+        </w:r>
+        <w:r>
+          <w:rPr>
+            <w:rStyle w:val="a5"/>
+          </w:rPr>
+          <w:t>blob</w:t>
+        </w:r>
+        <w:r>
+          <w:rPr>
+            <w:rStyle w:val="a5"/>
+            <w:lang w:val="ru-RU"/>
+          </w:rPr>
+          <w:t>/</w:t>
+        </w:r>
+        <w:r>
+          <w:rPr>
+            <w:rStyle w:val="a5"/>
+          </w:rPr>
+          <w:t>main</w:t>
+        </w:r>
+        <w:r>
+          <w:rPr>
+            <w:rStyle w:val="a5"/>
+            <w:lang w:val="ru-RU"/>
+          </w:rPr>
+          <w:t>/</w:t>
+        </w:r>
+        <w:r>
+          <w:rPr>
+            <w:rStyle w:val="a5"/>
+          </w:rPr>
+          <w:t>topic</w:t>
+        </w:r>
+        <w:r>
+          <w:rPr>
+            <w:rStyle w:val="a5"/>
+            <w:lang w:val="ru-RU"/>
+          </w:rPr>
+          <w:t>_06/</w:t>
+        </w:r>
+        <w:r>
+          <w:rPr>
+            <w:rStyle w:val="a5"/>
+          </w:rPr>
+          <w:t>calc</w:t>
+        </w:r>
+        <w:r>
+          <w:rPr>
+            <w:rStyle w:val="a5"/>
+            <w:lang w:val="ru-RU"/>
+          </w:rPr>
+          <w:t>.</w:t>
+        </w:r>
+        <w:r>
+          <w:rPr>
+            <w:rStyle w:val="a5"/>
+          </w:rPr>
+          <w:t>py</w:t>
+        </w:r>
+      </w:hyperlink>
+    </w:p>
+    <w:p>
+      <w:pPr>
+        <w:rPr>
+          <w:lang w:val="ru-RU"/>
+        </w:rPr>
+      </w:pPr>
+      <w:r>
+        <w:rPr>
+          <w:lang w:val="uk-UA"/>
+        </w:rPr>
+        <w:t xml:space="preserve">Знімок екрану з посилання на </w:t>
+      </w:r>
+      <w:r>
+        <w:t>github</w:t>
+      </w:r>
+      <w:r>
+        <w:rPr>
+          <w:lang w:val="ru-RU"/>
+        </w:rPr>
+        <w:t>:</w:t>
+      </w:r>
+    </w:p>
+    <w:p>
+      <w:pPr>
+        <w:rPr>
+          <w:lang w:val="ru-RU"/>
+        </w:rPr>
+      </w:pPr>
+      <w:r>
+        <w:rPr>
+          <w:noProof/>
+          <w:lang w:val="ru-RU" w:eastAsia="ru-RU"/>
+        </w:rPr>
+        <w:drawing>
+          <wp:inline distT="0" distB="0" distL="0" distR="0" wp14:anchorId="4FE8577A" wp14:editId="569BC4CF">
+            <wp:extent cx="5943600" cy="3176270"/>
+            <wp:effectExtent l="0" t="0" r="0" b="5080"/>
+            <wp:docPr id="19" name="Рисунок 19"/>
+            <wp:cNvGraphicFramePr>
+              <a:graphicFrameLocks xmlns:a="http://schemas.openxmlformats.org/drawingml/2006/main" noChangeAspect="1"/>
+            </wp:cNvGraphicFramePr>
+            <a:graphic xmlns:a="http://schemas.openxmlformats.org/drawingml/2006/main">
+              <a:graphicData uri="http://schemas.openxmlformats.org/drawingml/2006/picture">
+                <pic:pic xmlns:pic="http://schemas.openxmlformats.org/drawingml/2006/picture">
+                  <pic:nvPicPr>
+                    <pic:cNvPr id="1" name=""/>
+                    <pic:cNvPicPr/>
+                  </pic:nvPicPr>
+                  <pic:blipFill>
+                    <a:blip r:embed="rId43"/>
+                    <a:stretch>
+                      <a:fillRect/>
+                    </a:stretch>
+                  </pic:blipFill>
+                  <pic:spPr>
+                    <a:xfrm>
+                      <a:off x="0" y="0"/>
+                      <a:ext cx="5943600" cy="3176270"/>
+                    </a:xfrm>
+                    <a:prstGeom prst="rect">
+                      <a:avLst/>
+                    </a:prstGeom>
+                  </pic:spPr>
+                </pic:pic>
+              </a:graphicData>
+            </a:graphic>
+          </wp:inline>
+        </w:drawing>
+      </w:r>
       <w:bookmarkStart w:id="0" w:name="_GoBack"/>
       <w:bookmarkEnd w:id="0"/>
     </w:p>
@@ -16463,7 +18619,7 @@
     </w:lvl>
   </w:abstractNum>
   <w:abstractNum w:abstractNumId="1" w15:restartNumberingAfterBreak="0">
-    <w:nsid w:val="1F6A57DF"/>
+    <w:nsid w:val="126428AB"/>
     <w:multiLevelType w:val="hybridMultilevel"/>
     <w:tmpl w:val="D7825388"/>
     <w:lvl w:ilvl="0" w:tplc="0419000F">
@@ -16549,1127 +18705,9 @@
     </w:lvl>
   </w:abstractNum>
   <w:abstractNum w:abstractNumId="2" w15:restartNumberingAfterBreak="0">
-    <w:nsid w:val="324F48C8"/>
+    <w:nsid w:val="18B75029"/>
     <w:multiLevelType w:val="hybridMultilevel"/>
-    <w:tmpl w:val="D7825388"/>
-    <w:lvl w:ilvl="0" w:tplc="0419000F">
-      <w:start w:val="1"/>
-      <w:numFmt w:val="decimal"/>
-      <w:lvlText w:val="%1."/>
-      <w:lvlJc w:val="left"/>
-      <w:pPr>
-        <w:ind w:left="1440" w:hanging="360"/>
-      </w:pPr>
-    </w:lvl>
-    <w:lvl w:ilvl="1" w:tplc="04190019" w:tentative="1">
-      <w:start w:val="1"/>
-      <w:numFmt w:val="lowerLetter"/>
-      <w:lvlText w:val="%2."/>
-      <w:lvlJc w:val="left"/>
-      <w:pPr>
-        <w:ind w:left="2160" w:hanging="360"/>
-      </w:pPr>
-    </w:lvl>
-    <w:lvl w:ilvl="2" w:tplc="0419001B" w:tentative="1">
-      <w:start w:val="1"/>
-      <w:numFmt w:val="lowerRoman"/>
-      <w:lvlText w:val="%3."/>
-      <w:lvlJc w:val="right"/>
-      <w:pPr>
-        <w:ind w:left="2880" w:hanging="180"/>
-      </w:pPr>
-    </w:lvl>
-    <w:lvl w:ilvl="3" w:tplc="0419000F" w:tentative="1">
-      <w:start w:val="1"/>
-      <w:numFmt w:val="decimal"/>
-      <w:lvlText w:val="%4."/>
-      <w:lvlJc w:val="left"/>
-      <w:pPr>
-        <w:ind w:left="3600" w:hanging="360"/>
-      </w:pPr>
-    </w:lvl>
-    <w:lvl w:ilvl="4" w:tplc="04190019" w:tentative="1">
-      <w:start w:val="1"/>
-      <w:numFmt w:val="lowerLetter"/>
-      <w:lvlText w:val="%5."/>
-      <w:lvlJc w:val="left"/>
-      <w:pPr>
-        <w:ind w:left="4320" w:hanging="360"/>
-      </w:pPr>
-    </w:lvl>
-    <w:lvl w:ilvl="5" w:tplc="0419001B" w:tentative="1">
-      <w:start w:val="1"/>
-      <w:numFmt w:val="lowerRoman"/>
-      <w:lvlText w:val="%6."/>
-      <w:lvlJc w:val="right"/>
-      <w:pPr>
-        <w:ind w:left="5040" w:hanging="180"/>
-      </w:pPr>
-    </w:lvl>
-    <w:lvl w:ilvl="6" w:tplc="0419000F" w:tentative="1">
-      <w:start w:val="1"/>
-      <w:numFmt w:val="decimal"/>
-      <w:lvlText w:val="%7."/>
-      <w:lvlJc w:val="left"/>
-      <w:pPr>
-        <w:ind w:left="5760" w:hanging="360"/>
-      </w:pPr>
-    </w:lvl>
-    <w:lvl w:ilvl="7" w:tplc="04190019" w:tentative="1">
-      <w:start w:val="1"/>
-      <w:numFmt w:val="lowerLetter"/>
-      <w:lvlText w:val="%8."/>
-      <w:lvlJc w:val="left"/>
-      <w:pPr>
-        <w:ind w:left="6480" w:hanging="360"/>
-      </w:pPr>
-    </w:lvl>
-    <w:lvl w:ilvl="8" w:tplc="0419001B" w:tentative="1">
-      <w:start w:val="1"/>
-      <w:numFmt w:val="lowerRoman"/>
-      <w:lvlText w:val="%9."/>
-      <w:lvlJc w:val="right"/>
-      <w:pPr>
-        <w:ind w:left="7200" w:hanging="180"/>
-      </w:pPr>
-    </w:lvl>
-  </w:abstractNum>
-  <w:abstractNum w:abstractNumId="3" w15:restartNumberingAfterBreak="0">
-    <w:nsid w:val="373E1755"/>
-    <w:multiLevelType w:val="hybridMultilevel"/>
-    <w:tmpl w:val="ACCA6BB2"/>
-    <w:lvl w:ilvl="0" w:tplc="0419000F">
-      <w:start w:val="1"/>
-      <w:numFmt w:val="decimal"/>
-      <w:lvlText w:val="%1."/>
-      <w:lvlJc w:val="left"/>
-      <w:pPr>
-        <w:ind w:left="1080" w:hanging="360"/>
-      </w:pPr>
-    </w:lvl>
-    <w:lvl w:ilvl="1" w:tplc="04190019" w:tentative="1">
-      <w:start w:val="1"/>
-      <w:numFmt w:val="lowerLetter"/>
-      <w:lvlText w:val="%2."/>
-      <w:lvlJc w:val="left"/>
-      <w:pPr>
-        <w:ind w:left="1800" w:hanging="360"/>
-      </w:pPr>
-    </w:lvl>
-    <w:lvl w:ilvl="2" w:tplc="0419001B" w:tentative="1">
-      <w:start w:val="1"/>
-      <w:numFmt w:val="lowerRoman"/>
-      <w:lvlText w:val="%3."/>
-      <w:lvlJc w:val="right"/>
-      <w:pPr>
-        <w:ind w:left="2520" w:hanging="180"/>
-      </w:pPr>
-    </w:lvl>
-    <w:lvl w:ilvl="3" w:tplc="0419000F" w:tentative="1">
-      <w:start w:val="1"/>
-      <w:numFmt w:val="decimal"/>
-      <w:lvlText w:val="%4."/>
-      <w:lvlJc w:val="left"/>
-      <w:pPr>
-        <w:ind w:left="3240" w:hanging="360"/>
-      </w:pPr>
-    </w:lvl>
-    <w:lvl w:ilvl="4" w:tplc="04190019" w:tentative="1">
-      <w:start w:val="1"/>
-      <w:numFmt w:val="lowerLetter"/>
-      <w:lvlText w:val="%5."/>
-      <w:lvlJc w:val="left"/>
-      <w:pPr>
-        <w:ind w:left="3960" w:hanging="360"/>
-      </w:pPr>
-    </w:lvl>
-    <w:lvl w:ilvl="5" w:tplc="0419001B" w:tentative="1">
-      <w:start w:val="1"/>
-      <w:numFmt w:val="lowerRoman"/>
-      <w:lvlText w:val="%6."/>
-      <w:lvlJc w:val="right"/>
-      <w:pPr>
-        <w:ind w:left="4680" w:hanging="180"/>
-      </w:pPr>
-    </w:lvl>
-    <w:lvl w:ilvl="6" w:tplc="0419000F" w:tentative="1">
-      <w:start w:val="1"/>
-      <w:numFmt w:val="decimal"/>
-      <w:lvlText w:val="%7."/>
-      <w:lvlJc w:val="left"/>
-      <w:pPr>
-        <w:ind w:left="5400" w:hanging="360"/>
-      </w:pPr>
-    </w:lvl>
-    <w:lvl w:ilvl="7" w:tplc="04190019" w:tentative="1">
-      <w:start w:val="1"/>
-      <w:numFmt w:val="lowerLetter"/>
-      <w:lvlText w:val="%8."/>
-      <w:lvlJc w:val="left"/>
-      <w:pPr>
-        <w:ind w:left="6120" w:hanging="360"/>
-      </w:pPr>
-    </w:lvl>
-    <w:lvl w:ilvl="8" w:tplc="0419001B" w:tentative="1">
-      <w:start w:val="1"/>
-      <w:numFmt w:val="lowerRoman"/>
-      <w:lvlText w:val="%9."/>
-      <w:lvlJc w:val="right"/>
-      <w:pPr>
-        <w:ind w:left="6840" w:hanging="180"/>
-      </w:pPr>
-    </w:lvl>
-  </w:abstractNum>
-  <w:abstractNum w:abstractNumId="4" w15:restartNumberingAfterBreak="0">
-    <w:nsid w:val="38461F69"/>
-    <w:multiLevelType w:val="hybridMultilevel"/>
-    <w:tmpl w:val="D7825388"/>
-    <w:lvl w:ilvl="0" w:tplc="0419000F">
-      <w:start w:val="1"/>
-      <w:numFmt w:val="decimal"/>
-      <w:lvlText w:val="%1."/>
-      <w:lvlJc w:val="left"/>
-      <w:pPr>
-        <w:ind w:left="1440" w:hanging="360"/>
-      </w:pPr>
-    </w:lvl>
-    <w:lvl w:ilvl="1" w:tplc="04190019" w:tentative="1">
-      <w:start w:val="1"/>
-      <w:numFmt w:val="lowerLetter"/>
-      <w:lvlText w:val="%2."/>
-      <w:lvlJc w:val="left"/>
-      <w:pPr>
-        <w:ind w:left="2160" w:hanging="360"/>
-      </w:pPr>
-    </w:lvl>
-    <w:lvl w:ilvl="2" w:tplc="0419001B" w:tentative="1">
-      <w:start w:val="1"/>
-      <w:numFmt w:val="lowerRoman"/>
-      <w:lvlText w:val="%3."/>
-      <w:lvlJc w:val="right"/>
-      <w:pPr>
-        <w:ind w:left="2880" w:hanging="180"/>
-      </w:pPr>
-    </w:lvl>
-    <w:lvl w:ilvl="3" w:tplc="0419000F" w:tentative="1">
-      <w:start w:val="1"/>
-      <w:numFmt w:val="decimal"/>
-      <w:lvlText w:val="%4."/>
-      <w:lvlJc w:val="left"/>
-      <w:pPr>
-        <w:ind w:left="3600" w:hanging="360"/>
-      </w:pPr>
-    </w:lvl>
-    <w:lvl w:ilvl="4" w:tplc="04190019" w:tentative="1">
-      <w:start w:val="1"/>
-      <w:numFmt w:val="lowerLetter"/>
-      <w:lvlText w:val="%5."/>
-      <w:lvlJc w:val="left"/>
-      <w:pPr>
-        <w:ind w:left="4320" w:hanging="360"/>
-      </w:pPr>
-    </w:lvl>
-    <w:lvl w:ilvl="5" w:tplc="0419001B" w:tentative="1">
-      <w:start w:val="1"/>
-      <w:numFmt w:val="lowerRoman"/>
-      <w:lvlText w:val="%6."/>
-      <w:lvlJc w:val="right"/>
-      <w:pPr>
-        <w:ind w:left="5040" w:hanging="180"/>
-      </w:pPr>
-    </w:lvl>
-    <w:lvl w:ilvl="6" w:tplc="0419000F" w:tentative="1">
-      <w:start w:val="1"/>
-      <w:numFmt w:val="decimal"/>
-      <w:lvlText w:val="%7."/>
-      <w:lvlJc w:val="left"/>
-      <w:pPr>
-        <w:ind w:left="5760" w:hanging="360"/>
-      </w:pPr>
-    </w:lvl>
-    <w:lvl w:ilvl="7" w:tplc="04190019" w:tentative="1">
-      <w:start w:val="1"/>
-      <w:numFmt w:val="lowerLetter"/>
-      <w:lvlText w:val="%8."/>
-      <w:lvlJc w:val="left"/>
-      <w:pPr>
-        <w:ind w:left="6480" w:hanging="360"/>
-      </w:pPr>
-    </w:lvl>
-    <w:lvl w:ilvl="8" w:tplc="0419001B" w:tentative="1">
-      <w:start w:val="1"/>
-      <w:numFmt w:val="lowerRoman"/>
-      <w:lvlText w:val="%9."/>
-      <w:lvlJc w:val="right"/>
-      <w:pPr>
-        <w:ind w:left="7200" w:hanging="180"/>
-      </w:pPr>
-    </w:lvl>
-  </w:abstractNum>
-  <w:abstractNum w:abstractNumId="5" w15:restartNumberingAfterBreak="0">
-    <w:nsid w:val="4777518D"/>
-    <w:multiLevelType w:val="hybridMultilevel"/>
-    <w:tmpl w:val="D7825388"/>
-    <w:lvl w:ilvl="0" w:tplc="0419000F">
-      <w:start w:val="1"/>
-      <w:numFmt w:val="decimal"/>
-      <w:lvlText w:val="%1."/>
-      <w:lvlJc w:val="left"/>
-      <w:pPr>
-        <w:ind w:left="1440" w:hanging="360"/>
-      </w:pPr>
-    </w:lvl>
-    <w:lvl w:ilvl="1" w:tplc="04190019" w:tentative="1">
-      <w:start w:val="1"/>
-      <w:numFmt w:val="lowerLetter"/>
-      <w:lvlText w:val="%2."/>
-      <w:lvlJc w:val="left"/>
-      <w:pPr>
-        <w:ind w:left="2160" w:hanging="360"/>
-      </w:pPr>
-    </w:lvl>
-    <w:lvl w:ilvl="2" w:tplc="0419001B" w:tentative="1">
-      <w:start w:val="1"/>
-      <w:numFmt w:val="lowerRoman"/>
-      <w:lvlText w:val="%3."/>
-      <w:lvlJc w:val="right"/>
-      <w:pPr>
-        <w:ind w:left="2880" w:hanging="180"/>
-      </w:pPr>
-    </w:lvl>
-    <w:lvl w:ilvl="3" w:tplc="0419000F" w:tentative="1">
-      <w:start w:val="1"/>
-      <w:numFmt w:val="decimal"/>
-      <w:lvlText w:val="%4."/>
-      <w:lvlJc w:val="left"/>
-      <w:pPr>
-        <w:ind w:left="3600" w:hanging="360"/>
-      </w:pPr>
-    </w:lvl>
-    <w:lvl w:ilvl="4" w:tplc="04190019" w:tentative="1">
-      <w:start w:val="1"/>
-      <w:numFmt w:val="lowerLetter"/>
-      <w:lvlText w:val="%5."/>
-      <w:lvlJc w:val="left"/>
-      <w:pPr>
-        <w:ind w:left="4320" w:hanging="360"/>
-      </w:pPr>
-    </w:lvl>
-    <w:lvl w:ilvl="5" w:tplc="0419001B" w:tentative="1">
-      <w:start w:val="1"/>
-      <w:numFmt w:val="lowerRoman"/>
-      <w:lvlText w:val="%6."/>
-      <w:lvlJc w:val="right"/>
-      <w:pPr>
-        <w:ind w:left="5040" w:hanging="180"/>
-      </w:pPr>
-    </w:lvl>
-    <w:lvl w:ilvl="6" w:tplc="0419000F" w:tentative="1">
-      <w:start w:val="1"/>
-      <w:numFmt w:val="decimal"/>
-      <w:lvlText w:val="%7."/>
-      <w:lvlJc w:val="left"/>
-      <w:pPr>
-        <w:ind w:left="5760" w:hanging="360"/>
-      </w:pPr>
-    </w:lvl>
-    <w:lvl w:ilvl="7" w:tplc="04190019" w:tentative="1">
-      <w:start w:val="1"/>
-      <w:numFmt w:val="lowerLetter"/>
-      <w:lvlText w:val="%8."/>
-      <w:lvlJc w:val="left"/>
-      <w:pPr>
-        <w:ind w:left="6480" w:hanging="360"/>
-      </w:pPr>
-    </w:lvl>
-    <w:lvl w:ilvl="8" w:tplc="0419001B" w:tentative="1">
-      <w:start w:val="1"/>
-      <w:numFmt w:val="lowerRoman"/>
-      <w:lvlText w:val="%9."/>
-      <w:lvlJc w:val="right"/>
-      <w:pPr>
-        <w:ind w:left="7200" w:hanging="180"/>
-      </w:pPr>
-    </w:lvl>
-  </w:abstractNum>
-  <w:abstractNum w:abstractNumId="6" w15:restartNumberingAfterBreak="0">
-    <w:nsid w:val="4AE61412"/>
-    <w:multiLevelType w:val="hybridMultilevel"/>
-    <w:tmpl w:val="3FB0D56A"/>
-    <w:lvl w:ilvl="0" w:tplc="0419000F">
-      <w:start w:val="1"/>
-      <w:numFmt w:val="decimal"/>
-      <w:lvlText w:val="%1."/>
-      <w:lvlJc w:val="left"/>
-      <w:pPr>
-        <w:ind w:left="720" w:hanging="360"/>
-      </w:pPr>
-    </w:lvl>
-    <w:lvl w:ilvl="1" w:tplc="04190019" w:tentative="1">
-      <w:start w:val="1"/>
-      <w:numFmt w:val="lowerLetter"/>
-      <w:lvlText w:val="%2."/>
-      <w:lvlJc w:val="left"/>
-      <w:pPr>
-        <w:ind w:left="1440" w:hanging="360"/>
-      </w:pPr>
-    </w:lvl>
-    <w:lvl w:ilvl="2" w:tplc="0419001B">
-      <w:start w:val="1"/>
-      <w:numFmt w:val="lowerRoman"/>
-      <w:lvlText w:val="%3."/>
-      <w:lvlJc w:val="right"/>
-      <w:pPr>
-        <w:ind w:left="2160" w:hanging="180"/>
-      </w:pPr>
-    </w:lvl>
-    <w:lvl w:ilvl="3" w:tplc="0419000F" w:tentative="1">
-      <w:start w:val="1"/>
-      <w:numFmt w:val="decimal"/>
-      <w:lvlText w:val="%4."/>
-      <w:lvlJc w:val="left"/>
-      <w:pPr>
-        <w:ind w:left="2880" w:hanging="360"/>
-      </w:pPr>
-    </w:lvl>
-    <w:lvl w:ilvl="4" w:tplc="04190019" w:tentative="1">
-      <w:start w:val="1"/>
-      <w:numFmt w:val="lowerLetter"/>
-      <w:lvlText w:val="%5."/>
-      <w:lvlJc w:val="left"/>
-      <w:pPr>
-        <w:ind w:left="3600" w:hanging="360"/>
-      </w:pPr>
-    </w:lvl>
-    <w:lvl w:ilvl="5" w:tplc="0419001B" w:tentative="1">
-      <w:start w:val="1"/>
-      <w:numFmt w:val="lowerRoman"/>
-      <w:lvlText w:val="%6."/>
-      <w:lvlJc w:val="right"/>
-      <w:pPr>
-        <w:ind w:left="4320" w:hanging="180"/>
-      </w:pPr>
-    </w:lvl>
-    <w:lvl w:ilvl="6" w:tplc="0419000F" w:tentative="1">
-      <w:start w:val="1"/>
-      <w:numFmt w:val="decimal"/>
-      <w:lvlText w:val="%7."/>
-      <w:lvlJc w:val="left"/>
-      <w:pPr>
-        <w:ind w:left="5040" w:hanging="360"/>
-      </w:pPr>
-    </w:lvl>
-    <w:lvl w:ilvl="7" w:tplc="04190019" w:tentative="1">
-      <w:start w:val="1"/>
-      <w:numFmt w:val="lowerLetter"/>
-      <w:lvlText w:val="%8."/>
-      <w:lvlJc w:val="left"/>
-      <w:pPr>
-        <w:ind w:left="5760" w:hanging="360"/>
-      </w:pPr>
-    </w:lvl>
-    <w:lvl w:ilvl="8" w:tplc="0419001B" w:tentative="1">
-      <w:start w:val="1"/>
-      <w:numFmt w:val="lowerRoman"/>
-      <w:lvlText w:val="%9."/>
-      <w:lvlJc w:val="right"/>
-      <w:pPr>
-        <w:ind w:left="6480" w:hanging="180"/>
-      </w:pPr>
-    </w:lvl>
-  </w:abstractNum>
-  <w:abstractNum w:abstractNumId="7" w15:restartNumberingAfterBreak="0">
-    <w:nsid w:val="516E3709"/>
-    <w:multiLevelType w:val="hybridMultilevel"/>
-    <w:tmpl w:val="D7825388"/>
-    <w:lvl w:ilvl="0" w:tplc="0419000F">
-      <w:start w:val="1"/>
-      <w:numFmt w:val="decimal"/>
-      <w:lvlText w:val="%1."/>
-      <w:lvlJc w:val="left"/>
-      <w:pPr>
-        <w:ind w:left="1440" w:hanging="360"/>
-      </w:pPr>
-    </w:lvl>
-    <w:lvl w:ilvl="1" w:tplc="04190019" w:tentative="1">
-      <w:start w:val="1"/>
-      <w:numFmt w:val="lowerLetter"/>
-      <w:lvlText w:val="%2."/>
-      <w:lvlJc w:val="left"/>
-      <w:pPr>
-        <w:ind w:left="2160" w:hanging="360"/>
-      </w:pPr>
-    </w:lvl>
-    <w:lvl w:ilvl="2" w:tplc="0419001B" w:tentative="1">
-      <w:start w:val="1"/>
-      <w:numFmt w:val="lowerRoman"/>
-      <w:lvlText w:val="%3."/>
-      <w:lvlJc w:val="right"/>
-      <w:pPr>
-        <w:ind w:left="2880" w:hanging="180"/>
-      </w:pPr>
-    </w:lvl>
-    <w:lvl w:ilvl="3" w:tplc="0419000F" w:tentative="1">
-      <w:start w:val="1"/>
-      <w:numFmt w:val="decimal"/>
-      <w:lvlText w:val="%4."/>
-      <w:lvlJc w:val="left"/>
-      <w:pPr>
-        <w:ind w:left="3600" w:hanging="360"/>
-      </w:pPr>
-    </w:lvl>
-    <w:lvl w:ilvl="4" w:tplc="04190019" w:tentative="1">
-      <w:start w:val="1"/>
-      <w:numFmt w:val="lowerLetter"/>
-      <w:lvlText w:val="%5."/>
-      <w:lvlJc w:val="left"/>
-      <w:pPr>
-        <w:ind w:left="4320" w:hanging="360"/>
-      </w:pPr>
-    </w:lvl>
-    <w:lvl w:ilvl="5" w:tplc="0419001B" w:tentative="1">
-      <w:start w:val="1"/>
-      <w:numFmt w:val="lowerRoman"/>
-      <w:lvlText w:val="%6."/>
-      <w:lvlJc w:val="right"/>
-      <w:pPr>
-        <w:ind w:left="5040" w:hanging="180"/>
-      </w:pPr>
-    </w:lvl>
-    <w:lvl w:ilvl="6" w:tplc="0419000F" w:tentative="1">
-      <w:start w:val="1"/>
-      <w:numFmt w:val="decimal"/>
-      <w:lvlText w:val="%7."/>
-      <w:lvlJc w:val="left"/>
-      <w:pPr>
-        <w:ind w:left="5760" w:hanging="360"/>
-      </w:pPr>
-    </w:lvl>
-    <w:lvl w:ilvl="7" w:tplc="04190019" w:tentative="1">
-      <w:start w:val="1"/>
-      <w:numFmt w:val="lowerLetter"/>
-      <w:lvlText w:val="%8."/>
-      <w:lvlJc w:val="left"/>
-      <w:pPr>
-        <w:ind w:left="6480" w:hanging="360"/>
-      </w:pPr>
-    </w:lvl>
-    <w:lvl w:ilvl="8" w:tplc="0419001B" w:tentative="1">
-      <w:start w:val="1"/>
-      <w:numFmt w:val="lowerRoman"/>
-      <w:lvlText w:val="%9."/>
-      <w:lvlJc w:val="right"/>
-      <w:pPr>
-        <w:ind w:left="7200" w:hanging="180"/>
-      </w:pPr>
-    </w:lvl>
-  </w:abstractNum>
-  <w:abstractNum w:abstractNumId="8" w15:restartNumberingAfterBreak="0">
-    <w:nsid w:val="53C60FF5"/>
-    <w:multiLevelType w:val="hybridMultilevel"/>
-    <w:tmpl w:val="B1C8B64C"/>
-    <w:lvl w:ilvl="0" w:tplc="0419000F">
-      <w:start w:val="1"/>
-      <w:numFmt w:val="decimal"/>
-      <w:lvlText w:val="%1."/>
-      <w:lvlJc w:val="left"/>
-      <w:pPr>
-        <w:ind w:left="1080" w:hanging="360"/>
-      </w:pPr>
-    </w:lvl>
-    <w:lvl w:ilvl="1" w:tplc="04190019" w:tentative="1">
-      <w:start w:val="1"/>
-      <w:numFmt w:val="lowerLetter"/>
-      <w:lvlText w:val="%2."/>
-      <w:lvlJc w:val="left"/>
-      <w:pPr>
-        <w:ind w:left="1800" w:hanging="360"/>
-      </w:pPr>
-    </w:lvl>
-    <w:lvl w:ilvl="2" w:tplc="0419001B" w:tentative="1">
-      <w:start w:val="1"/>
-      <w:numFmt w:val="lowerRoman"/>
-      <w:lvlText w:val="%3."/>
-      <w:lvlJc w:val="right"/>
-      <w:pPr>
-        <w:ind w:left="2520" w:hanging="180"/>
-      </w:pPr>
-    </w:lvl>
-    <w:lvl w:ilvl="3" w:tplc="0419000F" w:tentative="1">
-      <w:start w:val="1"/>
-      <w:numFmt w:val="decimal"/>
-      <w:lvlText w:val="%4."/>
-      <w:lvlJc w:val="left"/>
-      <w:pPr>
-        <w:ind w:left="3240" w:hanging="360"/>
-      </w:pPr>
-    </w:lvl>
-    <w:lvl w:ilvl="4" w:tplc="04190019" w:tentative="1">
-      <w:start w:val="1"/>
-      <w:numFmt w:val="lowerLetter"/>
-      <w:lvlText w:val="%5."/>
-      <w:lvlJc w:val="left"/>
-      <w:pPr>
-        <w:ind w:left="3960" w:hanging="360"/>
-      </w:pPr>
-    </w:lvl>
-    <w:lvl w:ilvl="5" w:tplc="0419001B" w:tentative="1">
-      <w:start w:val="1"/>
-      <w:numFmt w:val="lowerRoman"/>
-      <w:lvlText w:val="%6."/>
-      <w:lvlJc w:val="right"/>
-      <w:pPr>
-        <w:ind w:left="4680" w:hanging="180"/>
-      </w:pPr>
-    </w:lvl>
-    <w:lvl w:ilvl="6" w:tplc="0419000F" w:tentative="1">
-      <w:start w:val="1"/>
-      <w:numFmt w:val="decimal"/>
-      <w:lvlText w:val="%7."/>
-      <w:lvlJc w:val="left"/>
-      <w:pPr>
-        <w:ind w:left="5400" w:hanging="360"/>
-      </w:pPr>
-    </w:lvl>
-    <w:lvl w:ilvl="7" w:tplc="04190019" w:tentative="1">
-      <w:start w:val="1"/>
-      <w:numFmt w:val="lowerLetter"/>
-      <w:lvlText w:val="%8."/>
-      <w:lvlJc w:val="left"/>
-      <w:pPr>
-        <w:ind w:left="6120" w:hanging="360"/>
-      </w:pPr>
-    </w:lvl>
-    <w:lvl w:ilvl="8" w:tplc="0419001B" w:tentative="1">
-      <w:start w:val="1"/>
-      <w:numFmt w:val="lowerRoman"/>
-      <w:lvlText w:val="%9."/>
-      <w:lvlJc w:val="right"/>
-      <w:pPr>
-        <w:ind w:left="6840" w:hanging="180"/>
-      </w:pPr>
-    </w:lvl>
-  </w:abstractNum>
-  <w:abstractNum w:abstractNumId="9" w15:restartNumberingAfterBreak="0">
-    <w:nsid w:val="582D6D66"/>
-    <w:multiLevelType w:val="hybridMultilevel"/>
-    <w:tmpl w:val="D7825388"/>
-    <w:lvl w:ilvl="0" w:tplc="0419000F">
-      <w:start w:val="1"/>
-      <w:numFmt w:val="decimal"/>
-      <w:lvlText w:val="%1."/>
-      <w:lvlJc w:val="left"/>
-      <w:pPr>
-        <w:ind w:left="1440" w:hanging="360"/>
-      </w:pPr>
-    </w:lvl>
-    <w:lvl w:ilvl="1" w:tplc="04190019" w:tentative="1">
-      <w:start w:val="1"/>
-      <w:numFmt w:val="lowerLetter"/>
-      <w:lvlText w:val="%2."/>
-      <w:lvlJc w:val="left"/>
-      <w:pPr>
-        <w:ind w:left="2160" w:hanging="360"/>
-      </w:pPr>
-    </w:lvl>
-    <w:lvl w:ilvl="2" w:tplc="0419001B" w:tentative="1">
-      <w:start w:val="1"/>
-      <w:numFmt w:val="lowerRoman"/>
-      <w:lvlText w:val="%3."/>
-      <w:lvlJc w:val="right"/>
-      <w:pPr>
-        <w:ind w:left="2880" w:hanging="180"/>
-      </w:pPr>
-    </w:lvl>
-    <w:lvl w:ilvl="3" w:tplc="0419000F" w:tentative="1">
-      <w:start w:val="1"/>
-      <w:numFmt w:val="decimal"/>
-      <w:lvlText w:val="%4."/>
-      <w:lvlJc w:val="left"/>
-      <w:pPr>
-        <w:ind w:left="3600" w:hanging="360"/>
-      </w:pPr>
-    </w:lvl>
-    <w:lvl w:ilvl="4" w:tplc="04190019" w:tentative="1">
-      <w:start w:val="1"/>
-      <w:numFmt w:val="lowerLetter"/>
-      <w:lvlText w:val="%5."/>
-      <w:lvlJc w:val="left"/>
-      <w:pPr>
-        <w:ind w:left="4320" w:hanging="360"/>
-      </w:pPr>
-    </w:lvl>
-    <w:lvl w:ilvl="5" w:tplc="0419001B" w:tentative="1">
-      <w:start w:val="1"/>
-      <w:numFmt w:val="lowerRoman"/>
-      <w:lvlText w:val="%6."/>
-      <w:lvlJc w:val="right"/>
-      <w:pPr>
-        <w:ind w:left="5040" w:hanging="180"/>
-      </w:pPr>
-    </w:lvl>
-    <w:lvl w:ilvl="6" w:tplc="0419000F" w:tentative="1">
-      <w:start w:val="1"/>
-      <w:numFmt w:val="decimal"/>
-      <w:lvlText w:val="%7."/>
-      <w:lvlJc w:val="left"/>
-      <w:pPr>
-        <w:ind w:left="5760" w:hanging="360"/>
-      </w:pPr>
-    </w:lvl>
-    <w:lvl w:ilvl="7" w:tplc="04190019" w:tentative="1">
-      <w:start w:val="1"/>
-      <w:numFmt w:val="lowerLetter"/>
-      <w:lvlText w:val="%8."/>
-      <w:lvlJc w:val="left"/>
-      <w:pPr>
-        <w:ind w:left="6480" w:hanging="360"/>
-      </w:pPr>
-    </w:lvl>
-    <w:lvl w:ilvl="8" w:tplc="0419001B" w:tentative="1">
-      <w:start w:val="1"/>
-      <w:numFmt w:val="lowerRoman"/>
-      <w:lvlText w:val="%9."/>
-      <w:lvlJc w:val="right"/>
-      <w:pPr>
-        <w:ind w:left="7200" w:hanging="180"/>
-      </w:pPr>
-    </w:lvl>
-  </w:abstractNum>
-  <w:abstractNum w:abstractNumId="10" w15:restartNumberingAfterBreak="0">
-    <w:nsid w:val="657058A6"/>
-    <w:multiLevelType w:val="hybridMultilevel"/>
-    <w:tmpl w:val="D7825388"/>
-    <w:lvl w:ilvl="0" w:tplc="0419000F">
-      <w:start w:val="1"/>
-      <w:numFmt w:val="decimal"/>
-      <w:lvlText w:val="%1."/>
-      <w:lvlJc w:val="left"/>
-      <w:pPr>
-        <w:ind w:left="1440" w:hanging="360"/>
-      </w:pPr>
-    </w:lvl>
-    <w:lvl w:ilvl="1" w:tplc="04190019" w:tentative="1">
-      <w:start w:val="1"/>
-      <w:numFmt w:val="lowerLetter"/>
-      <w:lvlText w:val="%2."/>
-      <w:lvlJc w:val="left"/>
-      <w:pPr>
-        <w:ind w:left="2160" w:hanging="360"/>
-      </w:pPr>
-    </w:lvl>
-    <w:lvl w:ilvl="2" w:tplc="0419001B" w:tentative="1">
-      <w:start w:val="1"/>
-      <w:numFmt w:val="lowerRoman"/>
-      <w:lvlText w:val="%3."/>
-      <w:lvlJc w:val="right"/>
-      <w:pPr>
-        <w:ind w:left="2880" w:hanging="180"/>
-      </w:pPr>
-    </w:lvl>
-    <w:lvl w:ilvl="3" w:tplc="0419000F" w:tentative="1">
-      <w:start w:val="1"/>
-      <w:numFmt w:val="decimal"/>
-      <w:lvlText w:val="%4."/>
-      <w:lvlJc w:val="left"/>
-      <w:pPr>
-        <w:ind w:left="3600" w:hanging="360"/>
-      </w:pPr>
-    </w:lvl>
-    <w:lvl w:ilvl="4" w:tplc="04190019" w:tentative="1">
-      <w:start w:val="1"/>
-      <w:numFmt w:val="lowerLetter"/>
-      <w:lvlText w:val="%5."/>
-      <w:lvlJc w:val="left"/>
-      <w:pPr>
-        <w:ind w:left="4320" w:hanging="360"/>
-      </w:pPr>
-    </w:lvl>
-    <w:lvl w:ilvl="5" w:tplc="0419001B" w:tentative="1">
-      <w:start w:val="1"/>
-      <w:numFmt w:val="lowerRoman"/>
-      <w:lvlText w:val="%6."/>
-      <w:lvlJc w:val="right"/>
-      <w:pPr>
-        <w:ind w:left="5040" w:hanging="180"/>
-      </w:pPr>
-    </w:lvl>
-    <w:lvl w:ilvl="6" w:tplc="0419000F" w:tentative="1">
-      <w:start w:val="1"/>
-      <w:numFmt w:val="decimal"/>
-      <w:lvlText w:val="%7."/>
-      <w:lvlJc w:val="left"/>
-      <w:pPr>
-        <w:ind w:left="5760" w:hanging="360"/>
-      </w:pPr>
-    </w:lvl>
-    <w:lvl w:ilvl="7" w:tplc="04190019" w:tentative="1">
-      <w:start w:val="1"/>
-      <w:numFmt w:val="lowerLetter"/>
-      <w:lvlText w:val="%8."/>
-      <w:lvlJc w:val="left"/>
-      <w:pPr>
-        <w:ind w:left="6480" w:hanging="360"/>
-      </w:pPr>
-    </w:lvl>
-    <w:lvl w:ilvl="8" w:tplc="0419001B" w:tentative="1">
-      <w:start w:val="1"/>
-      <w:numFmt w:val="lowerRoman"/>
-      <w:lvlText w:val="%9."/>
-      <w:lvlJc w:val="right"/>
-      <w:pPr>
-        <w:ind w:left="7200" w:hanging="180"/>
-      </w:pPr>
-    </w:lvl>
-  </w:abstractNum>
-  <w:abstractNum w:abstractNumId="11" w15:restartNumberingAfterBreak="0">
-    <w:nsid w:val="65E30A89"/>
-    <w:multiLevelType w:val="hybridMultilevel"/>
-    <w:tmpl w:val="D7825388"/>
-    <w:lvl w:ilvl="0" w:tplc="0419000F">
-      <w:start w:val="1"/>
-      <w:numFmt w:val="decimal"/>
-      <w:lvlText w:val="%1."/>
-      <w:lvlJc w:val="left"/>
-      <w:pPr>
-        <w:ind w:left="1440" w:hanging="360"/>
-      </w:pPr>
-    </w:lvl>
-    <w:lvl w:ilvl="1" w:tplc="04190019" w:tentative="1">
-      <w:start w:val="1"/>
-      <w:numFmt w:val="lowerLetter"/>
-      <w:lvlText w:val="%2."/>
-      <w:lvlJc w:val="left"/>
-      <w:pPr>
-        <w:ind w:left="2160" w:hanging="360"/>
-      </w:pPr>
-    </w:lvl>
-    <w:lvl w:ilvl="2" w:tplc="0419001B" w:tentative="1">
-      <w:start w:val="1"/>
-      <w:numFmt w:val="lowerRoman"/>
-      <w:lvlText w:val="%3."/>
-      <w:lvlJc w:val="right"/>
-      <w:pPr>
-        <w:ind w:left="2880" w:hanging="180"/>
-      </w:pPr>
-    </w:lvl>
-    <w:lvl w:ilvl="3" w:tplc="0419000F" w:tentative="1">
-      <w:start w:val="1"/>
-      <w:numFmt w:val="decimal"/>
-      <w:lvlText w:val="%4."/>
-      <w:lvlJc w:val="left"/>
-      <w:pPr>
-        <w:ind w:left="3600" w:hanging="360"/>
-      </w:pPr>
-    </w:lvl>
-    <w:lvl w:ilvl="4" w:tplc="04190019" w:tentative="1">
-      <w:start w:val="1"/>
-      <w:numFmt w:val="lowerLetter"/>
-      <w:lvlText w:val="%5."/>
-      <w:lvlJc w:val="left"/>
-      <w:pPr>
-        <w:ind w:left="4320" w:hanging="360"/>
-      </w:pPr>
-    </w:lvl>
-    <w:lvl w:ilvl="5" w:tplc="0419001B" w:tentative="1">
-      <w:start w:val="1"/>
-      <w:numFmt w:val="lowerRoman"/>
-      <w:lvlText w:val="%6."/>
-      <w:lvlJc w:val="right"/>
-      <w:pPr>
-        <w:ind w:left="5040" w:hanging="180"/>
-      </w:pPr>
-    </w:lvl>
-    <w:lvl w:ilvl="6" w:tplc="0419000F" w:tentative="1">
-      <w:start w:val="1"/>
-      <w:numFmt w:val="decimal"/>
-      <w:lvlText w:val="%7."/>
-      <w:lvlJc w:val="left"/>
-      <w:pPr>
-        <w:ind w:left="5760" w:hanging="360"/>
-      </w:pPr>
-    </w:lvl>
-    <w:lvl w:ilvl="7" w:tplc="04190019" w:tentative="1">
-      <w:start w:val="1"/>
-      <w:numFmt w:val="lowerLetter"/>
-      <w:lvlText w:val="%8."/>
-      <w:lvlJc w:val="left"/>
-      <w:pPr>
-        <w:ind w:left="6480" w:hanging="360"/>
-      </w:pPr>
-    </w:lvl>
-    <w:lvl w:ilvl="8" w:tplc="0419001B" w:tentative="1">
-      <w:start w:val="1"/>
-      <w:numFmt w:val="lowerRoman"/>
-      <w:lvlText w:val="%9."/>
-      <w:lvlJc w:val="right"/>
-      <w:pPr>
-        <w:ind w:left="7200" w:hanging="180"/>
-      </w:pPr>
-    </w:lvl>
-  </w:abstractNum>
-  <w:abstractNum w:abstractNumId="12" w15:restartNumberingAfterBreak="0">
-    <w:nsid w:val="662E4B74"/>
-    <w:multiLevelType w:val="hybridMultilevel"/>
-    <w:tmpl w:val="A5F2D9C6"/>
-    <w:lvl w:ilvl="0" w:tplc="0419000F">
-      <w:start w:val="1"/>
-      <w:numFmt w:val="decimal"/>
-      <w:lvlText w:val="%1."/>
-      <w:lvlJc w:val="left"/>
-      <w:pPr>
-        <w:ind w:left="720" w:hanging="360"/>
-      </w:pPr>
-    </w:lvl>
-    <w:lvl w:ilvl="1" w:tplc="04190019" w:tentative="1">
-      <w:start w:val="1"/>
-      <w:numFmt w:val="lowerLetter"/>
-      <w:lvlText w:val="%2."/>
-      <w:lvlJc w:val="left"/>
-      <w:pPr>
-        <w:ind w:left="1440" w:hanging="360"/>
-      </w:pPr>
-    </w:lvl>
-    <w:lvl w:ilvl="2" w:tplc="0419001B">
-      <w:start w:val="1"/>
-      <w:numFmt w:val="lowerRoman"/>
-      <w:lvlText w:val="%3."/>
-      <w:lvlJc w:val="right"/>
-      <w:pPr>
-        <w:ind w:left="2160" w:hanging="180"/>
-      </w:pPr>
-    </w:lvl>
-    <w:lvl w:ilvl="3" w:tplc="0419000F" w:tentative="1">
-      <w:start w:val="1"/>
-      <w:numFmt w:val="decimal"/>
-      <w:lvlText w:val="%4."/>
-      <w:lvlJc w:val="left"/>
-      <w:pPr>
-        <w:ind w:left="2880" w:hanging="360"/>
-      </w:pPr>
-    </w:lvl>
-    <w:lvl w:ilvl="4" w:tplc="04190019" w:tentative="1">
-      <w:start w:val="1"/>
-      <w:numFmt w:val="lowerLetter"/>
-      <w:lvlText w:val="%5."/>
-      <w:lvlJc w:val="left"/>
-      <w:pPr>
-        <w:ind w:left="3600" w:hanging="360"/>
-      </w:pPr>
-    </w:lvl>
-    <w:lvl w:ilvl="5" w:tplc="0419001B" w:tentative="1">
-      <w:start w:val="1"/>
-      <w:numFmt w:val="lowerRoman"/>
-      <w:lvlText w:val="%6."/>
-      <w:lvlJc w:val="right"/>
-      <w:pPr>
-        <w:ind w:left="4320" w:hanging="180"/>
-      </w:pPr>
-    </w:lvl>
-    <w:lvl w:ilvl="6" w:tplc="0419000F" w:tentative="1">
-      <w:start w:val="1"/>
-      <w:numFmt w:val="decimal"/>
-      <w:lvlText w:val="%7."/>
-      <w:lvlJc w:val="left"/>
-      <w:pPr>
-        <w:ind w:left="5040" w:hanging="360"/>
-      </w:pPr>
-    </w:lvl>
-    <w:lvl w:ilvl="7" w:tplc="04190019" w:tentative="1">
-      <w:start w:val="1"/>
-      <w:numFmt w:val="lowerLetter"/>
-      <w:lvlText w:val="%8."/>
-      <w:lvlJc w:val="left"/>
-      <w:pPr>
-        <w:ind w:left="5760" w:hanging="360"/>
-      </w:pPr>
-    </w:lvl>
-    <w:lvl w:ilvl="8" w:tplc="0419001B" w:tentative="1">
-      <w:start w:val="1"/>
-      <w:numFmt w:val="lowerRoman"/>
-      <w:lvlText w:val="%9."/>
-      <w:lvlJc w:val="right"/>
-      <w:pPr>
-        <w:ind w:left="6480" w:hanging="180"/>
-      </w:pPr>
-    </w:lvl>
-  </w:abstractNum>
-  <w:abstractNum w:abstractNumId="13" w15:restartNumberingAfterBreak="0">
-    <w:nsid w:val="69A10D25"/>
-    <w:multiLevelType w:val="hybridMultilevel"/>
-    <w:tmpl w:val="D7825388"/>
-    <w:lvl w:ilvl="0" w:tplc="0419000F">
-      <w:start w:val="1"/>
-      <w:numFmt w:val="decimal"/>
-      <w:lvlText w:val="%1."/>
-      <w:lvlJc w:val="left"/>
-      <w:pPr>
-        <w:ind w:left="1440" w:hanging="360"/>
-      </w:pPr>
-    </w:lvl>
-    <w:lvl w:ilvl="1" w:tplc="04190019" w:tentative="1">
-      <w:start w:val="1"/>
-      <w:numFmt w:val="lowerLetter"/>
-      <w:lvlText w:val="%2."/>
-      <w:lvlJc w:val="left"/>
-      <w:pPr>
-        <w:ind w:left="2160" w:hanging="360"/>
-      </w:pPr>
-    </w:lvl>
-    <w:lvl w:ilvl="2" w:tplc="0419001B" w:tentative="1">
-      <w:start w:val="1"/>
-      <w:numFmt w:val="lowerRoman"/>
-      <w:lvlText w:val="%3."/>
-      <w:lvlJc w:val="right"/>
-      <w:pPr>
-        <w:ind w:left="2880" w:hanging="180"/>
-      </w:pPr>
-    </w:lvl>
-    <w:lvl w:ilvl="3" w:tplc="0419000F" w:tentative="1">
-      <w:start w:val="1"/>
-      <w:numFmt w:val="decimal"/>
-      <w:lvlText w:val="%4."/>
-      <w:lvlJc w:val="left"/>
-      <w:pPr>
-        <w:ind w:left="3600" w:hanging="360"/>
-      </w:pPr>
-    </w:lvl>
-    <w:lvl w:ilvl="4" w:tplc="04190019" w:tentative="1">
-      <w:start w:val="1"/>
-      <w:numFmt w:val="lowerLetter"/>
-      <w:lvlText w:val="%5."/>
-      <w:lvlJc w:val="left"/>
-      <w:pPr>
-        <w:ind w:left="4320" w:hanging="360"/>
-      </w:pPr>
-    </w:lvl>
-    <w:lvl w:ilvl="5" w:tplc="0419001B" w:tentative="1">
-      <w:start w:val="1"/>
-      <w:numFmt w:val="lowerRoman"/>
-      <w:lvlText w:val="%6."/>
-      <w:lvlJc w:val="right"/>
-      <w:pPr>
-        <w:ind w:left="5040" w:hanging="180"/>
-      </w:pPr>
-    </w:lvl>
-    <w:lvl w:ilvl="6" w:tplc="0419000F" w:tentative="1">
-      <w:start w:val="1"/>
-      <w:numFmt w:val="decimal"/>
-      <w:lvlText w:val="%7."/>
-      <w:lvlJc w:val="left"/>
-      <w:pPr>
-        <w:ind w:left="5760" w:hanging="360"/>
-      </w:pPr>
-    </w:lvl>
-    <w:lvl w:ilvl="7" w:tplc="04190019" w:tentative="1">
-      <w:start w:val="1"/>
-      <w:numFmt w:val="lowerLetter"/>
-      <w:lvlText w:val="%8."/>
-      <w:lvlJc w:val="left"/>
-      <w:pPr>
-        <w:ind w:left="6480" w:hanging="360"/>
-      </w:pPr>
-    </w:lvl>
-    <w:lvl w:ilvl="8" w:tplc="0419001B" w:tentative="1">
-      <w:start w:val="1"/>
-      <w:numFmt w:val="lowerRoman"/>
-      <w:lvlText w:val="%9."/>
-      <w:lvlJc w:val="right"/>
-      <w:pPr>
-        <w:ind w:left="7200" w:hanging="180"/>
-      </w:pPr>
-    </w:lvl>
-  </w:abstractNum>
-  <w:abstractNum w:abstractNumId="14" w15:restartNumberingAfterBreak="0">
-    <w:nsid w:val="6BD75E28"/>
-    <w:multiLevelType w:val="hybridMultilevel"/>
-    <w:tmpl w:val="D7825388"/>
-    <w:lvl w:ilvl="0" w:tplc="0419000F">
-      <w:start w:val="1"/>
-      <w:numFmt w:val="decimal"/>
-      <w:lvlText w:val="%1."/>
-      <w:lvlJc w:val="left"/>
-      <w:pPr>
-        <w:ind w:left="1440" w:hanging="360"/>
-      </w:pPr>
-    </w:lvl>
-    <w:lvl w:ilvl="1" w:tplc="04190019" w:tentative="1">
-      <w:start w:val="1"/>
-      <w:numFmt w:val="lowerLetter"/>
-      <w:lvlText w:val="%2."/>
-      <w:lvlJc w:val="left"/>
-      <w:pPr>
-        <w:ind w:left="2160" w:hanging="360"/>
-      </w:pPr>
-    </w:lvl>
-    <w:lvl w:ilvl="2" w:tplc="0419001B" w:tentative="1">
-      <w:start w:val="1"/>
-      <w:numFmt w:val="lowerRoman"/>
-      <w:lvlText w:val="%3."/>
-      <w:lvlJc w:val="right"/>
-      <w:pPr>
-        <w:ind w:left="2880" w:hanging="180"/>
-      </w:pPr>
-    </w:lvl>
-    <w:lvl w:ilvl="3" w:tplc="0419000F" w:tentative="1">
-      <w:start w:val="1"/>
-      <w:numFmt w:val="decimal"/>
-      <w:lvlText w:val="%4."/>
-      <w:lvlJc w:val="left"/>
-      <w:pPr>
-        <w:ind w:left="3600" w:hanging="360"/>
-      </w:pPr>
-    </w:lvl>
-    <w:lvl w:ilvl="4" w:tplc="04190019" w:tentative="1">
-      <w:start w:val="1"/>
-      <w:numFmt w:val="lowerLetter"/>
-      <w:lvlText w:val="%5."/>
-      <w:lvlJc w:val="left"/>
-      <w:pPr>
-        <w:ind w:left="4320" w:hanging="360"/>
-      </w:pPr>
-    </w:lvl>
-    <w:lvl w:ilvl="5" w:tplc="0419001B" w:tentative="1">
-      <w:start w:val="1"/>
-      <w:numFmt w:val="lowerRoman"/>
-      <w:lvlText w:val="%6."/>
-      <w:lvlJc w:val="right"/>
-      <w:pPr>
-        <w:ind w:left="5040" w:hanging="180"/>
-      </w:pPr>
-    </w:lvl>
-    <w:lvl w:ilvl="6" w:tplc="0419000F" w:tentative="1">
-      <w:start w:val="1"/>
-      <w:numFmt w:val="decimal"/>
-      <w:lvlText w:val="%7."/>
-      <w:lvlJc w:val="left"/>
-      <w:pPr>
-        <w:ind w:left="5760" w:hanging="360"/>
-      </w:pPr>
-    </w:lvl>
-    <w:lvl w:ilvl="7" w:tplc="04190019" w:tentative="1">
-      <w:start w:val="1"/>
-      <w:numFmt w:val="lowerLetter"/>
-      <w:lvlText w:val="%8."/>
-      <w:lvlJc w:val="left"/>
-      <w:pPr>
-        <w:ind w:left="6480" w:hanging="360"/>
-      </w:pPr>
-    </w:lvl>
-    <w:lvl w:ilvl="8" w:tplc="0419001B" w:tentative="1">
-      <w:start w:val="1"/>
-      <w:numFmt w:val="lowerRoman"/>
-      <w:lvlText w:val="%9."/>
-      <w:lvlJc w:val="right"/>
-      <w:pPr>
-        <w:ind w:left="7200" w:hanging="180"/>
-      </w:pPr>
-    </w:lvl>
-  </w:abstractNum>
-  <w:abstractNum w:abstractNumId="15" w15:restartNumberingAfterBreak="0">
-    <w:nsid w:val="6CE54FE5"/>
-    <w:multiLevelType w:val="hybridMultilevel"/>
-    <w:tmpl w:val="E6D05908"/>
+    <w:tmpl w:val="CA6C2C0C"/>
     <w:lvl w:ilvl="0" w:tplc="04090011">
       <w:start w:val="1"/>
       <w:numFmt w:val="decimal"/>
@@ -17755,7 +18793,1386 @@
       </w:pPr>
     </w:lvl>
   </w:abstractNum>
+  <w:abstractNum w:abstractNumId="3" w15:restartNumberingAfterBreak="0">
+    <w:nsid w:val="1F6A57DF"/>
+    <w:multiLevelType w:val="hybridMultilevel"/>
+    <w:tmpl w:val="D7825388"/>
+    <w:lvl w:ilvl="0" w:tplc="0419000F">
+      <w:start w:val="1"/>
+      <w:numFmt w:val="decimal"/>
+      <w:lvlText w:val="%1."/>
+      <w:lvlJc w:val="left"/>
+      <w:pPr>
+        <w:ind w:left="1440" w:hanging="360"/>
+      </w:pPr>
+    </w:lvl>
+    <w:lvl w:ilvl="1" w:tplc="04190019" w:tentative="1">
+      <w:start w:val="1"/>
+      <w:numFmt w:val="lowerLetter"/>
+      <w:lvlText w:val="%2."/>
+      <w:lvlJc w:val="left"/>
+      <w:pPr>
+        <w:ind w:left="2160" w:hanging="360"/>
+      </w:pPr>
+    </w:lvl>
+    <w:lvl w:ilvl="2" w:tplc="0419001B" w:tentative="1">
+      <w:start w:val="1"/>
+      <w:numFmt w:val="lowerRoman"/>
+      <w:lvlText w:val="%3."/>
+      <w:lvlJc w:val="right"/>
+      <w:pPr>
+        <w:ind w:left="2880" w:hanging="180"/>
+      </w:pPr>
+    </w:lvl>
+    <w:lvl w:ilvl="3" w:tplc="0419000F" w:tentative="1">
+      <w:start w:val="1"/>
+      <w:numFmt w:val="decimal"/>
+      <w:lvlText w:val="%4."/>
+      <w:lvlJc w:val="left"/>
+      <w:pPr>
+        <w:ind w:left="3600" w:hanging="360"/>
+      </w:pPr>
+    </w:lvl>
+    <w:lvl w:ilvl="4" w:tplc="04190019" w:tentative="1">
+      <w:start w:val="1"/>
+      <w:numFmt w:val="lowerLetter"/>
+      <w:lvlText w:val="%5."/>
+      <w:lvlJc w:val="left"/>
+      <w:pPr>
+        <w:ind w:left="4320" w:hanging="360"/>
+      </w:pPr>
+    </w:lvl>
+    <w:lvl w:ilvl="5" w:tplc="0419001B" w:tentative="1">
+      <w:start w:val="1"/>
+      <w:numFmt w:val="lowerRoman"/>
+      <w:lvlText w:val="%6."/>
+      <w:lvlJc w:val="right"/>
+      <w:pPr>
+        <w:ind w:left="5040" w:hanging="180"/>
+      </w:pPr>
+    </w:lvl>
+    <w:lvl w:ilvl="6" w:tplc="0419000F" w:tentative="1">
+      <w:start w:val="1"/>
+      <w:numFmt w:val="decimal"/>
+      <w:lvlText w:val="%7."/>
+      <w:lvlJc w:val="left"/>
+      <w:pPr>
+        <w:ind w:left="5760" w:hanging="360"/>
+      </w:pPr>
+    </w:lvl>
+    <w:lvl w:ilvl="7" w:tplc="04190019" w:tentative="1">
+      <w:start w:val="1"/>
+      <w:numFmt w:val="lowerLetter"/>
+      <w:lvlText w:val="%8."/>
+      <w:lvlJc w:val="left"/>
+      <w:pPr>
+        <w:ind w:left="6480" w:hanging="360"/>
+      </w:pPr>
+    </w:lvl>
+    <w:lvl w:ilvl="8" w:tplc="0419001B" w:tentative="1">
+      <w:start w:val="1"/>
+      <w:numFmt w:val="lowerRoman"/>
+      <w:lvlText w:val="%9."/>
+      <w:lvlJc w:val="right"/>
+      <w:pPr>
+        <w:ind w:left="7200" w:hanging="180"/>
+      </w:pPr>
+    </w:lvl>
+  </w:abstractNum>
+  <w:abstractNum w:abstractNumId="4" w15:restartNumberingAfterBreak="0">
+    <w:nsid w:val="324F48C8"/>
+    <w:multiLevelType w:val="hybridMultilevel"/>
+    <w:tmpl w:val="D7825388"/>
+    <w:lvl w:ilvl="0" w:tplc="0419000F">
+      <w:start w:val="1"/>
+      <w:numFmt w:val="decimal"/>
+      <w:lvlText w:val="%1."/>
+      <w:lvlJc w:val="left"/>
+      <w:pPr>
+        <w:ind w:left="1440" w:hanging="360"/>
+      </w:pPr>
+    </w:lvl>
+    <w:lvl w:ilvl="1" w:tplc="04190019" w:tentative="1">
+      <w:start w:val="1"/>
+      <w:numFmt w:val="lowerLetter"/>
+      <w:lvlText w:val="%2."/>
+      <w:lvlJc w:val="left"/>
+      <w:pPr>
+        <w:ind w:left="2160" w:hanging="360"/>
+      </w:pPr>
+    </w:lvl>
+    <w:lvl w:ilvl="2" w:tplc="0419001B" w:tentative="1">
+      <w:start w:val="1"/>
+      <w:numFmt w:val="lowerRoman"/>
+      <w:lvlText w:val="%3."/>
+      <w:lvlJc w:val="right"/>
+      <w:pPr>
+        <w:ind w:left="2880" w:hanging="180"/>
+      </w:pPr>
+    </w:lvl>
+    <w:lvl w:ilvl="3" w:tplc="0419000F" w:tentative="1">
+      <w:start w:val="1"/>
+      <w:numFmt w:val="decimal"/>
+      <w:lvlText w:val="%4."/>
+      <w:lvlJc w:val="left"/>
+      <w:pPr>
+        <w:ind w:left="3600" w:hanging="360"/>
+      </w:pPr>
+    </w:lvl>
+    <w:lvl w:ilvl="4" w:tplc="04190019" w:tentative="1">
+      <w:start w:val="1"/>
+      <w:numFmt w:val="lowerLetter"/>
+      <w:lvlText w:val="%5."/>
+      <w:lvlJc w:val="left"/>
+      <w:pPr>
+        <w:ind w:left="4320" w:hanging="360"/>
+      </w:pPr>
+    </w:lvl>
+    <w:lvl w:ilvl="5" w:tplc="0419001B" w:tentative="1">
+      <w:start w:val="1"/>
+      <w:numFmt w:val="lowerRoman"/>
+      <w:lvlText w:val="%6."/>
+      <w:lvlJc w:val="right"/>
+      <w:pPr>
+        <w:ind w:left="5040" w:hanging="180"/>
+      </w:pPr>
+    </w:lvl>
+    <w:lvl w:ilvl="6" w:tplc="0419000F" w:tentative="1">
+      <w:start w:val="1"/>
+      <w:numFmt w:val="decimal"/>
+      <w:lvlText w:val="%7."/>
+      <w:lvlJc w:val="left"/>
+      <w:pPr>
+        <w:ind w:left="5760" w:hanging="360"/>
+      </w:pPr>
+    </w:lvl>
+    <w:lvl w:ilvl="7" w:tplc="04190019" w:tentative="1">
+      <w:start w:val="1"/>
+      <w:numFmt w:val="lowerLetter"/>
+      <w:lvlText w:val="%8."/>
+      <w:lvlJc w:val="left"/>
+      <w:pPr>
+        <w:ind w:left="6480" w:hanging="360"/>
+      </w:pPr>
+    </w:lvl>
+    <w:lvl w:ilvl="8" w:tplc="0419001B" w:tentative="1">
+      <w:start w:val="1"/>
+      <w:numFmt w:val="lowerRoman"/>
+      <w:lvlText w:val="%9."/>
+      <w:lvlJc w:val="right"/>
+      <w:pPr>
+        <w:ind w:left="7200" w:hanging="180"/>
+      </w:pPr>
+    </w:lvl>
+  </w:abstractNum>
+  <w:abstractNum w:abstractNumId="5" w15:restartNumberingAfterBreak="0">
+    <w:nsid w:val="373E1755"/>
+    <w:multiLevelType w:val="hybridMultilevel"/>
+    <w:tmpl w:val="ACCA6BB2"/>
+    <w:lvl w:ilvl="0" w:tplc="0419000F">
+      <w:start w:val="1"/>
+      <w:numFmt w:val="decimal"/>
+      <w:lvlText w:val="%1."/>
+      <w:lvlJc w:val="left"/>
+      <w:pPr>
+        <w:ind w:left="1080" w:hanging="360"/>
+      </w:pPr>
+    </w:lvl>
+    <w:lvl w:ilvl="1" w:tplc="04190019" w:tentative="1">
+      <w:start w:val="1"/>
+      <w:numFmt w:val="lowerLetter"/>
+      <w:lvlText w:val="%2."/>
+      <w:lvlJc w:val="left"/>
+      <w:pPr>
+        <w:ind w:left="1800" w:hanging="360"/>
+      </w:pPr>
+    </w:lvl>
+    <w:lvl w:ilvl="2" w:tplc="0419001B" w:tentative="1">
+      <w:start w:val="1"/>
+      <w:numFmt w:val="lowerRoman"/>
+      <w:lvlText w:val="%3."/>
+      <w:lvlJc w:val="right"/>
+      <w:pPr>
+        <w:ind w:left="2520" w:hanging="180"/>
+      </w:pPr>
+    </w:lvl>
+    <w:lvl w:ilvl="3" w:tplc="0419000F" w:tentative="1">
+      <w:start w:val="1"/>
+      <w:numFmt w:val="decimal"/>
+      <w:lvlText w:val="%4."/>
+      <w:lvlJc w:val="left"/>
+      <w:pPr>
+        <w:ind w:left="3240" w:hanging="360"/>
+      </w:pPr>
+    </w:lvl>
+    <w:lvl w:ilvl="4" w:tplc="04190019" w:tentative="1">
+      <w:start w:val="1"/>
+      <w:numFmt w:val="lowerLetter"/>
+      <w:lvlText w:val="%5."/>
+      <w:lvlJc w:val="left"/>
+      <w:pPr>
+        <w:ind w:left="3960" w:hanging="360"/>
+      </w:pPr>
+    </w:lvl>
+    <w:lvl w:ilvl="5" w:tplc="0419001B" w:tentative="1">
+      <w:start w:val="1"/>
+      <w:numFmt w:val="lowerRoman"/>
+      <w:lvlText w:val="%6."/>
+      <w:lvlJc w:val="right"/>
+      <w:pPr>
+        <w:ind w:left="4680" w:hanging="180"/>
+      </w:pPr>
+    </w:lvl>
+    <w:lvl w:ilvl="6" w:tplc="0419000F" w:tentative="1">
+      <w:start w:val="1"/>
+      <w:numFmt w:val="decimal"/>
+      <w:lvlText w:val="%7."/>
+      <w:lvlJc w:val="left"/>
+      <w:pPr>
+        <w:ind w:left="5400" w:hanging="360"/>
+      </w:pPr>
+    </w:lvl>
+    <w:lvl w:ilvl="7" w:tplc="04190019" w:tentative="1">
+      <w:start w:val="1"/>
+      <w:numFmt w:val="lowerLetter"/>
+      <w:lvlText w:val="%8."/>
+      <w:lvlJc w:val="left"/>
+      <w:pPr>
+        <w:ind w:left="6120" w:hanging="360"/>
+      </w:pPr>
+    </w:lvl>
+    <w:lvl w:ilvl="8" w:tplc="0419001B" w:tentative="1">
+      <w:start w:val="1"/>
+      <w:numFmt w:val="lowerRoman"/>
+      <w:lvlText w:val="%9."/>
+      <w:lvlJc w:val="right"/>
+      <w:pPr>
+        <w:ind w:left="6840" w:hanging="180"/>
+      </w:pPr>
+    </w:lvl>
+  </w:abstractNum>
+  <w:abstractNum w:abstractNumId="6" w15:restartNumberingAfterBreak="0">
+    <w:nsid w:val="38461F69"/>
+    <w:multiLevelType w:val="hybridMultilevel"/>
+    <w:tmpl w:val="D7825388"/>
+    <w:lvl w:ilvl="0" w:tplc="0419000F">
+      <w:start w:val="1"/>
+      <w:numFmt w:val="decimal"/>
+      <w:lvlText w:val="%1."/>
+      <w:lvlJc w:val="left"/>
+      <w:pPr>
+        <w:ind w:left="1440" w:hanging="360"/>
+      </w:pPr>
+    </w:lvl>
+    <w:lvl w:ilvl="1" w:tplc="04190019" w:tentative="1">
+      <w:start w:val="1"/>
+      <w:numFmt w:val="lowerLetter"/>
+      <w:lvlText w:val="%2."/>
+      <w:lvlJc w:val="left"/>
+      <w:pPr>
+        <w:ind w:left="2160" w:hanging="360"/>
+      </w:pPr>
+    </w:lvl>
+    <w:lvl w:ilvl="2" w:tplc="0419001B" w:tentative="1">
+      <w:start w:val="1"/>
+      <w:numFmt w:val="lowerRoman"/>
+      <w:lvlText w:val="%3."/>
+      <w:lvlJc w:val="right"/>
+      <w:pPr>
+        <w:ind w:left="2880" w:hanging="180"/>
+      </w:pPr>
+    </w:lvl>
+    <w:lvl w:ilvl="3" w:tplc="0419000F" w:tentative="1">
+      <w:start w:val="1"/>
+      <w:numFmt w:val="decimal"/>
+      <w:lvlText w:val="%4."/>
+      <w:lvlJc w:val="left"/>
+      <w:pPr>
+        <w:ind w:left="3600" w:hanging="360"/>
+      </w:pPr>
+    </w:lvl>
+    <w:lvl w:ilvl="4" w:tplc="04190019" w:tentative="1">
+      <w:start w:val="1"/>
+      <w:numFmt w:val="lowerLetter"/>
+      <w:lvlText w:val="%5."/>
+      <w:lvlJc w:val="left"/>
+      <w:pPr>
+        <w:ind w:left="4320" w:hanging="360"/>
+      </w:pPr>
+    </w:lvl>
+    <w:lvl w:ilvl="5" w:tplc="0419001B" w:tentative="1">
+      <w:start w:val="1"/>
+      <w:numFmt w:val="lowerRoman"/>
+      <w:lvlText w:val="%6."/>
+      <w:lvlJc w:val="right"/>
+      <w:pPr>
+        <w:ind w:left="5040" w:hanging="180"/>
+      </w:pPr>
+    </w:lvl>
+    <w:lvl w:ilvl="6" w:tplc="0419000F" w:tentative="1">
+      <w:start w:val="1"/>
+      <w:numFmt w:val="decimal"/>
+      <w:lvlText w:val="%7."/>
+      <w:lvlJc w:val="left"/>
+      <w:pPr>
+        <w:ind w:left="5760" w:hanging="360"/>
+      </w:pPr>
+    </w:lvl>
+    <w:lvl w:ilvl="7" w:tplc="04190019" w:tentative="1">
+      <w:start w:val="1"/>
+      <w:numFmt w:val="lowerLetter"/>
+      <w:lvlText w:val="%8."/>
+      <w:lvlJc w:val="left"/>
+      <w:pPr>
+        <w:ind w:left="6480" w:hanging="360"/>
+      </w:pPr>
+    </w:lvl>
+    <w:lvl w:ilvl="8" w:tplc="0419001B" w:tentative="1">
+      <w:start w:val="1"/>
+      <w:numFmt w:val="lowerRoman"/>
+      <w:lvlText w:val="%9."/>
+      <w:lvlJc w:val="right"/>
+      <w:pPr>
+        <w:ind w:left="7200" w:hanging="180"/>
+      </w:pPr>
+    </w:lvl>
+  </w:abstractNum>
+  <w:abstractNum w:abstractNumId="7" w15:restartNumberingAfterBreak="0">
+    <w:nsid w:val="4777518D"/>
+    <w:multiLevelType w:val="hybridMultilevel"/>
+    <w:tmpl w:val="D7825388"/>
+    <w:lvl w:ilvl="0" w:tplc="0419000F">
+      <w:start w:val="1"/>
+      <w:numFmt w:val="decimal"/>
+      <w:lvlText w:val="%1."/>
+      <w:lvlJc w:val="left"/>
+      <w:pPr>
+        <w:ind w:left="1440" w:hanging="360"/>
+      </w:pPr>
+    </w:lvl>
+    <w:lvl w:ilvl="1" w:tplc="04190019" w:tentative="1">
+      <w:start w:val="1"/>
+      <w:numFmt w:val="lowerLetter"/>
+      <w:lvlText w:val="%2."/>
+      <w:lvlJc w:val="left"/>
+      <w:pPr>
+        <w:ind w:left="2160" w:hanging="360"/>
+      </w:pPr>
+    </w:lvl>
+    <w:lvl w:ilvl="2" w:tplc="0419001B" w:tentative="1">
+      <w:start w:val="1"/>
+      <w:numFmt w:val="lowerRoman"/>
+      <w:lvlText w:val="%3."/>
+      <w:lvlJc w:val="right"/>
+      <w:pPr>
+        <w:ind w:left="2880" w:hanging="180"/>
+      </w:pPr>
+    </w:lvl>
+    <w:lvl w:ilvl="3" w:tplc="0419000F" w:tentative="1">
+      <w:start w:val="1"/>
+      <w:numFmt w:val="decimal"/>
+      <w:lvlText w:val="%4."/>
+      <w:lvlJc w:val="left"/>
+      <w:pPr>
+        <w:ind w:left="3600" w:hanging="360"/>
+      </w:pPr>
+    </w:lvl>
+    <w:lvl w:ilvl="4" w:tplc="04190019" w:tentative="1">
+      <w:start w:val="1"/>
+      <w:numFmt w:val="lowerLetter"/>
+      <w:lvlText w:val="%5."/>
+      <w:lvlJc w:val="left"/>
+      <w:pPr>
+        <w:ind w:left="4320" w:hanging="360"/>
+      </w:pPr>
+    </w:lvl>
+    <w:lvl w:ilvl="5" w:tplc="0419001B" w:tentative="1">
+      <w:start w:val="1"/>
+      <w:numFmt w:val="lowerRoman"/>
+      <w:lvlText w:val="%6."/>
+      <w:lvlJc w:val="right"/>
+      <w:pPr>
+        <w:ind w:left="5040" w:hanging="180"/>
+      </w:pPr>
+    </w:lvl>
+    <w:lvl w:ilvl="6" w:tplc="0419000F" w:tentative="1">
+      <w:start w:val="1"/>
+      <w:numFmt w:val="decimal"/>
+      <w:lvlText w:val="%7."/>
+      <w:lvlJc w:val="left"/>
+      <w:pPr>
+        <w:ind w:left="5760" w:hanging="360"/>
+      </w:pPr>
+    </w:lvl>
+    <w:lvl w:ilvl="7" w:tplc="04190019" w:tentative="1">
+      <w:start w:val="1"/>
+      <w:numFmt w:val="lowerLetter"/>
+      <w:lvlText w:val="%8."/>
+      <w:lvlJc w:val="left"/>
+      <w:pPr>
+        <w:ind w:left="6480" w:hanging="360"/>
+      </w:pPr>
+    </w:lvl>
+    <w:lvl w:ilvl="8" w:tplc="0419001B" w:tentative="1">
+      <w:start w:val="1"/>
+      <w:numFmt w:val="lowerRoman"/>
+      <w:lvlText w:val="%9."/>
+      <w:lvlJc w:val="right"/>
+      <w:pPr>
+        <w:ind w:left="7200" w:hanging="180"/>
+      </w:pPr>
+    </w:lvl>
+  </w:abstractNum>
+  <w:abstractNum w:abstractNumId="8" w15:restartNumberingAfterBreak="0">
+    <w:nsid w:val="48AF320E"/>
+    <w:multiLevelType w:val="hybridMultilevel"/>
+    <w:tmpl w:val="D7825388"/>
+    <w:lvl w:ilvl="0" w:tplc="0419000F">
+      <w:start w:val="1"/>
+      <w:numFmt w:val="decimal"/>
+      <w:lvlText w:val="%1."/>
+      <w:lvlJc w:val="left"/>
+      <w:pPr>
+        <w:ind w:left="1440" w:hanging="360"/>
+      </w:pPr>
+    </w:lvl>
+    <w:lvl w:ilvl="1" w:tplc="04190019" w:tentative="1">
+      <w:start w:val="1"/>
+      <w:numFmt w:val="lowerLetter"/>
+      <w:lvlText w:val="%2."/>
+      <w:lvlJc w:val="left"/>
+      <w:pPr>
+        <w:ind w:left="2160" w:hanging="360"/>
+      </w:pPr>
+    </w:lvl>
+    <w:lvl w:ilvl="2" w:tplc="0419001B" w:tentative="1">
+      <w:start w:val="1"/>
+      <w:numFmt w:val="lowerRoman"/>
+      <w:lvlText w:val="%3."/>
+      <w:lvlJc w:val="right"/>
+      <w:pPr>
+        <w:ind w:left="2880" w:hanging="180"/>
+      </w:pPr>
+    </w:lvl>
+    <w:lvl w:ilvl="3" w:tplc="0419000F" w:tentative="1">
+      <w:start w:val="1"/>
+      <w:numFmt w:val="decimal"/>
+      <w:lvlText w:val="%4."/>
+      <w:lvlJc w:val="left"/>
+      <w:pPr>
+        <w:ind w:left="3600" w:hanging="360"/>
+      </w:pPr>
+    </w:lvl>
+    <w:lvl w:ilvl="4" w:tplc="04190019" w:tentative="1">
+      <w:start w:val="1"/>
+      <w:numFmt w:val="lowerLetter"/>
+      <w:lvlText w:val="%5."/>
+      <w:lvlJc w:val="left"/>
+      <w:pPr>
+        <w:ind w:left="4320" w:hanging="360"/>
+      </w:pPr>
+    </w:lvl>
+    <w:lvl w:ilvl="5" w:tplc="0419001B" w:tentative="1">
+      <w:start w:val="1"/>
+      <w:numFmt w:val="lowerRoman"/>
+      <w:lvlText w:val="%6."/>
+      <w:lvlJc w:val="right"/>
+      <w:pPr>
+        <w:ind w:left="5040" w:hanging="180"/>
+      </w:pPr>
+    </w:lvl>
+    <w:lvl w:ilvl="6" w:tplc="0419000F" w:tentative="1">
+      <w:start w:val="1"/>
+      <w:numFmt w:val="decimal"/>
+      <w:lvlText w:val="%7."/>
+      <w:lvlJc w:val="left"/>
+      <w:pPr>
+        <w:ind w:left="5760" w:hanging="360"/>
+      </w:pPr>
+    </w:lvl>
+    <w:lvl w:ilvl="7" w:tplc="04190019" w:tentative="1">
+      <w:start w:val="1"/>
+      <w:numFmt w:val="lowerLetter"/>
+      <w:lvlText w:val="%8."/>
+      <w:lvlJc w:val="left"/>
+      <w:pPr>
+        <w:ind w:left="6480" w:hanging="360"/>
+      </w:pPr>
+    </w:lvl>
+    <w:lvl w:ilvl="8" w:tplc="0419001B" w:tentative="1">
+      <w:start w:val="1"/>
+      <w:numFmt w:val="lowerRoman"/>
+      <w:lvlText w:val="%9."/>
+      <w:lvlJc w:val="right"/>
+      <w:pPr>
+        <w:ind w:left="7200" w:hanging="180"/>
+      </w:pPr>
+    </w:lvl>
+  </w:abstractNum>
+  <w:abstractNum w:abstractNumId="9" w15:restartNumberingAfterBreak="0">
+    <w:nsid w:val="4AE61412"/>
+    <w:multiLevelType w:val="hybridMultilevel"/>
+    <w:tmpl w:val="3FB0D56A"/>
+    <w:lvl w:ilvl="0" w:tplc="0419000F">
+      <w:start w:val="1"/>
+      <w:numFmt w:val="decimal"/>
+      <w:lvlText w:val="%1."/>
+      <w:lvlJc w:val="left"/>
+      <w:pPr>
+        <w:ind w:left="720" w:hanging="360"/>
+      </w:pPr>
+    </w:lvl>
+    <w:lvl w:ilvl="1" w:tplc="04190019" w:tentative="1">
+      <w:start w:val="1"/>
+      <w:numFmt w:val="lowerLetter"/>
+      <w:lvlText w:val="%2."/>
+      <w:lvlJc w:val="left"/>
+      <w:pPr>
+        <w:ind w:left="1440" w:hanging="360"/>
+      </w:pPr>
+    </w:lvl>
+    <w:lvl w:ilvl="2" w:tplc="0419001B">
+      <w:start w:val="1"/>
+      <w:numFmt w:val="lowerRoman"/>
+      <w:lvlText w:val="%3."/>
+      <w:lvlJc w:val="right"/>
+      <w:pPr>
+        <w:ind w:left="2160" w:hanging="180"/>
+      </w:pPr>
+    </w:lvl>
+    <w:lvl w:ilvl="3" w:tplc="0419000F" w:tentative="1">
+      <w:start w:val="1"/>
+      <w:numFmt w:val="decimal"/>
+      <w:lvlText w:val="%4."/>
+      <w:lvlJc w:val="left"/>
+      <w:pPr>
+        <w:ind w:left="2880" w:hanging="360"/>
+      </w:pPr>
+    </w:lvl>
+    <w:lvl w:ilvl="4" w:tplc="04190019" w:tentative="1">
+      <w:start w:val="1"/>
+      <w:numFmt w:val="lowerLetter"/>
+      <w:lvlText w:val="%5."/>
+      <w:lvlJc w:val="left"/>
+      <w:pPr>
+        <w:ind w:left="3600" w:hanging="360"/>
+      </w:pPr>
+    </w:lvl>
+    <w:lvl w:ilvl="5" w:tplc="0419001B" w:tentative="1">
+      <w:start w:val="1"/>
+      <w:numFmt w:val="lowerRoman"/>
+      <w:lvlText w:val="%6."/>
+      <w:lvlJc w:val="right"/>
+      <w:pPr>
+        <w:ind w:left="4320" w:hanging="180"/>
+      </w:pPr>
+    </w:lvl>
+    <w:lvl w:ilvl="6" w:tplc="0419000F" w:tentative="1">
+      <w:start w:val="1"/>
+      <w:numFmt w:val="decimal"/>
+      <w:lvlText w:val="%7."/>
+      <w:lvlJc w:val="left"/>
+      <w:pPr>
+        <w:ind w:left="5040" w:hanging="360"/>
+      </w:pPr>
+    </w:lvl>
+    <w:lvl w:ilvl="7" w:tplc="04190019" w:tentative="1">
+      <w:start w:val="1"/>
+      <w:numFmt w:val="lowerLetter"/>
+      <w:lvlText w:val="%8."/>
+      <w:lvlJc w:val="left"/>
+      <w:pPr>
+        <w:ind w:left="5760" w:hanging="360"/>
+      </w:pPr>
+    </w:lvl>
+    <w:lvl w:ilvl="8" w:tplc="0419001B" w:tentative="1">
+      <w:start w:val="1"/>
+      <w:numFmt w:val="lowerRoman"/>
+      <w:lvlText w:val="%9."/>
+      <w:lvlJc w:val="right"/>
+      <w:pPr>
+        <w:ind w:left="6480" w:hanging="180"/>
+      </w:pPr>
+    </w:lvl>
+  </w:abstractNum>
+  <w:abstractNum w:abstractNumId="10" w15:restartNumberingAfterBreak="0">
+    <w:nsid w:val="516E3709"/>
+    <w:multiLevelType w:val="hybridMultilevel"/>
+    <w:tmpl w:val="D7825388"/>
+    <w:lvl w:ilvl="0" w:tplc="0419000F">
+      <w:start w:val="1"/>
+      <w:numFmt w:val="decimal"/>
+      <w:lvlText w:val="%1."/>
+      <w:lvlJc w:val="left"/>
+      <w:pPr>
+        <w:ind w:left="1440" w:hanging="360"/>
+      </w:pPr>
+    </w:lvl>
+    <w:lvl w:ilvl="1" w:tplc="04190019" w:tentative="1">
+      <w:start w:val="1"/>
+      <w:numFmt w:val="lowerLetter"/>
+      <w:lvlText w:val="%2."/>
+      <w:lvlJc w:val="left"/>
+      <w:pPr>
+        <w:ind w:left="2160" w:hanging="360"/>
+      </w:pPr>
+    </w:lvl>
+    <w:lvl w:ilvl="2" w:tplc="0419001B" w:tentative="1">
+      <w:start w:val="1"/>
+      <w:numFmt w:val="lowerRoman"/>
+      <w:lvlText w:val="%3."/>
+      <w:lvlJc w:val="right"/>
+      <w:pPr>
+        <w:ind w:left="2880" w:hanging="180"/>
+      </w:pPr>
+    </w:lvl>
+    <w:lvl w:ilvl="3" w:tplc="0419000F" w:tentative="1">
+      <w:start w:val="1"/>
+      <w:numFmt w:val="decimal"/>
+      <w:lvlText w:val="%4."/>
+      <w:lvlJc w:val="left"/>
+      <w:pPr>
+        <w:ind w:left="3600" w:hanging="360"/>
+      </w:pPr>
+    </w:lvl>
+    <w:lvl w:ilvl="4" w:tplc="04190019" w:tentative="1">
+      <w:start w:val="1"/>
+      <w:numFmt w:val="lowerLetter"/>
+      <w:lvlText w:val="%5."/>
+      <w:lvlJc w:val="left"/>
+      <w:pPr>
+        <w:ind w:left="4320" w:hanging="360"/>
+      </w:pPr>
+    </w:lvl>
+    <w:lvl w:ilvl="5" w:tplc="0419001B" w:tentative="1">
+      <w:start w:val="1"/>
+      <w:numFmt w:val="lowerRoman"/>
+      <w:lvlText w:val="%6."/>
+      <w:lvlJc w:val="right"/>
+      <w:pPr>
+        <w:ind w:left="5040" w:hanging="180"/>
+      </w:pPr>
+    </w:lvl>
+    <w:lvl w:ilvl="6" w:tplc="0419000F" w:tentative="1">
+      <w:start w:val="1"/>
+      <w:numFmt w:val="decimal"/>
+      <w:lvlText w:val="%7."/>
+      <w:lvlJc w:val="left"/>
+      <w:pPr>
+        <w:ind w:left="5760" w:hanging="360"/>
+      </w:pPr>
+    </w:lvl>
+    <w:lvl w:ilvl="7" w:tplc="04190019" w:tentative="1">
+      <w:start w:val="1"/>
+      <w:numFmt w:val="lowerLetter"/>
+      <w:lvlText w:val="%8."/>
+      <w:lvlJc w:val="left"/>
+      <w:pPr>
+        <w:ind w:left="6480" w:hanging="360"/>
+      </w:pPr>
+    </w:lvl>
+    <w:lvl w:ilvl="8" w:tplc="0419001B" w:tentative="1">
+      <w:start w:val="1"/>
+      <w:numFmt w:val="lowerRoman"/>
+      <w:lvlText w:val="%9."/>
+      <w:lvlJc w:val="right"/>
+      <w:pPr>
+        <w:ind w:left="7200" w:hanging="180"/>
+      </w:pPr>
+    </w:lvl>
+  </w:abstractNum>
+  <w:abstractNum w:abstractNumId="11" w15:restartNumberingAfterBreak="0">
+    <w:nsid w:val="53C60FF5"/>
+    <w:multiLevelType w:val="hybridMultilevel"/>
+    <w:tmpl w:val="B1C8B64C"/>
+    <w:lvl w:ilvl="0" w:tplc="0419000F">
+      <w:start w:val="1"/>
+      <w:numFmt w:val="decimal"/>
+      <w:lvlText w:val="%1."/>
+      <w:lvlJc w:val="left"/>
+      <w:pPr>
+        <w:ind w:left="1080" w:hanging="360"/>
+      </w:pPr>
+    </w:lvl>
+    <w:lvl w:ilvl="1" w:tplc="04190019" w:tentative="1">
+      <w:start w:val="1"/>
+      <w:numFmt w:val="lowerLetter"/>
+      <w:lvlText w:val="%2."/>
+      <w:lvlJc w:val="left"/>
+      <w:pPr>
+        <w:ind w:left="1800" w:hanging="360"/>
+      </w:pPr>
+    </w:lvl>
+    <w:lvl w:ilvl="2" w:tplc="0419001B" w:tentative="1">
+      <w:start w:val="1"/>
+      <w:numFmt w:val="lowerRoman"/>
+      <w:lvlText w:val="%3."/>
+      <w:lvlJc w:val="right"/>
+      <w:pPr>
+        <w:ind w:left="2520" w:hanging="180"/>
+      </w:pPr>
+    </w:lvl>
+    <w:lvl w:ilvl="3" w:tplc="0419000F" w:tentative="1">
+      <w:start w:val="1"/>
+      <w:numFmt w:val="decimal"/>
+      <w:lvlText w:val="%4."/>
+      <w:lvlJc w:val="left"/>
+      <w:pPr>
+        <w:ind w:left="3240" w:hanging="360"/>
+      </w:pPr>
+    </w:lvl>
+    <w:lvl w:ilvl="4" w:tplc="04190019" w:tentative="1">
+      <w:start w:val="1"/>
+      <w:numFmt w:val="lowerLetter"/>
+      <w:lvlText w:val="%5."/>
+      <w:lvlJc w:val="left"/>
+      <w:pPr>
+        <w:ind w:left="3960" w:hanging="360"/>
+      </w:pPr>
+    </w:lvl>
+    <w:lvl w:ilvl="5" w:tplc="0419001B" w:tentative="1">
+      <w:start w:val="1"/>
+      <w:numFmt w:val="lowerRoman"/>
+      <w:lvlText w:val="%6."/>
+      <w:lvlJc w:val="right"/>
+      <w:pPr>
+        <w:ind w:left="4680" w:hanging="180"/>
+      </w:pPr>
+    </w:lvl>
+    <w:lvl w:ilvl="6" w:tplc="0419000F" w:tentative="1">
+      <w:start w:val="1"/>
+      <w:numFmt w:val="decimal"/>
+      <w:lvlText w:val="%7."/>
+      <w:lvlJc w:val="left"/>
+      <w:pPr>
+        <w:ind w:left="5400" w:hanging="360"/>
+      </w:pPr>
+    </w:lvl>
+    <w:lvl w:ilvl="7" w:tplc="04190019" w:tentative="1">
+      <w:start w:val="1"/>
+      <w:numFmt w:val="lowerLetter"/>
+      <w:lvlText w:val="%8."/>
+      <w:lvlJc w:val="left"/>
+      <w:pPr>
+        <w:ind w:left="6120" w:hanging="360"/>
+      </w:pPr>
+    </w:lvl>
+    <w:lvl w:ilvl="8" w:tplc="0419001B" w:tentative="1">
+      <w:start w:val="1"/>
+      <w:numFmt w:val="lowerRoman"/>
+      <w:lvlText w:val="%9."/>
+      <w:lvlJc w:val="right"/>
+      <w:pPr>
+        <w:ind w:left="6840" w:hanging="180"/>
+      </w:pPr>
+    </w:lvl>
+  </w:abstractNum>
+  <w:abstractNum w:abstractNumId="12" w15:restartNumberingAfterBreak="0">
+    <w:nsid w:val="582D6D66"/>
+    <w:multiLevelType w:val="hybridMultilevel"/>
+    <w:tmpl w:val="D7825388"/>
+    <w:lvl w:ilvl="0" w:tplc="0419000F">
+      <w:start w:val="1"/>
+      <w:numFmt w:val="decimal"/>
+      <w:lvlText w:val="%1."/>
+      <w:lvlJc w:val="left"/>
+      <w:pPr>
+        <w:ind w:left="1440" w:hanging="360"/>
+      </w:pPr>
+    </w:lvl>
+    <w:lvl w:ilvl="1" w:tplc="04190019" w:tentative="1">
+      <w:start w:val="1"/>
+      <w:numFmt w:val="lowerLetter"/>
+      <w:lvlText w:val="%2."/>
+      <w:lvlJc w:val="left"/>
+      <w:pPr>
+        <w:ind w:left="2160" w:hanging="360"/>
+      </w:pPr>
+    </w:lvl>
+    <w:lvl w:ilvl="2" w:tplc="0419001B" w:tentative="1">
+      <w:start w:val="1"/>
+      <w:numFmt w:val="lowerRoman"/>
+      <w:lvlText w:val="%3."/>
+      <w:lvlJc w:val="right"/>
+      <w:pPr>
+        <w:ind w:left="2880" w:hanging="180"/>
+      </w:pPr>
+    </w:lvl>
+    <w:lvl w:ilvl="3" w:tplc="0419000F" w:tentative="1">
+      <w:start w:val="1"/>
+      <w:numFmt w:val="decimal"/>
+      <w:lvlText w:val="%4."/>
+      <w:lvlJc w:val="left"/>
+      <w:pPr>
+        <w:ind w:left="3600" w:hanging="360"/>
+      </w:pPr>
+    </w:lvl>
+    <w:lvl w:ilvl="4" w:tplc="04190019" w:tentative="1">
+      <w:start w:val="1"/>
+      <w:numFmt w:val="lowerLetter"/>
+      <w:lvlText w:val="%5."/>
+      <w:lvlJc w:val="left"/>
+      <w:pPr>
+        <w:ind w:left="4320" w:hanging="360"/>
+      </w:pPr>
+    </w:lvl>
+    <w:lvl w:ilvl="5" w:tplc="0419001B" w:tentative="1">
+      <w:start w:val="1"/>
+      <w:numFmt w:val="lowerRoman"/>
+      <w:lvlText w:val="%6."/>
+      <w:lvlJc w:val="right"/>
+      <w:pPr>
+        <w:ind w:left="5040" w:hanging="180"/>
+      </w:pPr>
+    </w:lvl>
+    <w:lvl w:ilvl="6" w:tplc="0419000F" w:tentative="1">
+      <w:start w:val="1"/>
+      <w:numFmt w:val="decimal"/>
+      <w:lvlText w:val="%7."/>
+      <w:lvlJc w:val="left"/>
+      <w:pPr>
+        <w:ind w:left="5760" w:hanging="360"/>
+      </w:pPr>
+    </w:lvl>
+    <w:lvl w:ilvl="7" w:tplc="04190019" w:tentative="1">
+      <w:start w:val="1"/>
+      <w:numFmt w:val="lowerLetter"/>
+      <w:lvlText w:val="%8."/>
+      <w:lvlJc w:val="left"/>
+      <w:pPr>
+        <w:ind w:left="6480" w:hanging="360"/>
+      </w:pPr>
+    </w:lvl>
+    <w:lvl w:ilvl="8" w:tplc="0419001B" w:tentative="1">
+      <w:start w:val="1"/>
+      <w:numFmt w:val="lowerRoman"/>
+      <w:lvlText w:val="%9."/>
+      <w:lvlJc w:val="right"/>
+      <w:pPr>
+        <w:ind w:left="7200" w:hanging="180"/>
+      </w:pPr>
+    </w:lvl>
+  </w:abstractNum>
+  <w:abstractNum w:abstractNumId="13" w15:restartNumberingAfterBreak="0">
+    <w:nsid w:val="657058A6"/>
+    <w:multiLevelType w:val="hybridMultilevel"/>
+    <w:tmpl w:val="D7825388"/>
+    <w:lvl w:ilvl="0" w:tplc="0419000F">
+      <w:start w:val="1"/>
+      <w:numFmt w:val="decimal"/>
+      <w:lvlText w:val="%1."/>
+      <w:lvlJc w:val="left"/>
+      <w:pPr>
+        <w:ind w:left="1440" w:hanging="360"/>
+      </w:pPr>
+    </w:lvl>
+    <w:lvl w:ilvl="1" w:tplc="04190019" w:tentative="1">
+      <w:start w:val="1"/>
+      <w:numFmt w:val="lowerLetter"/>
+      <w:lvlText w:val="%2."/>
+      <w:lvlJc w:val="left"/>
+      <w:pPr>
+        <w:ind w:left="2160" w:hanging="360"/>
+      </w:pPr>
+    </w:lvl>
+    <w:lvl w:ilvl="2" w:tplc="0419001B" w:tentative="1">
+      <w:start w:val="1"/>
+      <w:numFmt w:val="lowerRoman"/>
+      <w:lvlText w:val="%3."/>
+      <w:lvlJc w:val="right"/>
+      <w:pPr>
+        <w:ind w:left="2880" w:hanging="180"/>
+      </w:pPr>
+    </w:lvl>
+    <w:lvl w:ilvl="3" w:tplc="0419000F" w:tentative="1">
+      <w:start w:val="1"/>
+      <w:numFmt w:val="decimal"/>
+      <w:lvlText w:val="%4."/>
+      <w:lvlJc w:val="left"/>
+      <w:pPr>
+        <w:ind w:left="3600" w:hanging="360"/>
+      </w:pPr>
+    </w:lvl>
+    <w:lvl w:ilvl="4" w:tplc="04190019" w:tentative="1">
+      <w:start w:val="1"/>
+      <w:numFmt w:val="lowerLetter"/>
+      <w:lvlText w:val="%5."/>
+      <w:lvlJc w:val="left"/>
+      <w:pPr>
+        <w:ind w:left="4320" w:hanging="360"/>
+      </w:pPr>
+    </w:lvl>
+    <w:lvl w:ilvl="5" w:tplc="0419001B" w:tentative="1">
+      <w:start w:val="1"/>
+      <w:numFmt w:val="lowerRoman"/>
+      <w:lvlText w:val="%6."/>
+      <w:lvlJc w:val="right"/>
+      <w:pPr>
+        <w:ind w:left="5040" w:hanging="180"/>
+      </w:pPr>
+    </w:lvl>
+    <w:lvl w:ilvl="6" w:tplc="0419000F" w:tentative="1">
+      <w:start w:val="1"/>
+      <w:numFmt w:val="decimal"/>
+      <w:lvlText w:val="%7."/>
+      <w:lvlJc w:val="left"/>
+      <w:pPr>
+        <w:ind w:left="5760" w:hanging="360"/>
+      </w:pPr>
+    </w:lvl>
+    <w:lvl w:ilvl="7" w:tplc="04190019" w:tentative="1">
+      <w:start w:val="1"/>
+      <w:numFmt w:val="lowerLetter"/>
+      <w:lvlText w:val="%8."/>
+      <w:lvlJc w:val="left"/>
+      <w:pPr>
+        <w:ind w:left="6480" w:hanging="360"/>
+      </w:pPr>
+    </w:lvl>
+    <w:lvl w:ilvl="8" w:tplc="0419001B" w:tentative="1">
+      <w:start w:val="1"/>
+      <w:numFmt w:val="lowerRoman"/>
+      <w:lvlText w:val="%9."/>
+      <w:lvlJc w:val="right"/>
+      <w:pPr>
+        <w:ind w:left="7200" w:hanging="180"/>
+      </w:pPr>
+    </w:lvl>
+  </w:abstractNum>
+  <w:abstractNum w:abstractNumId="14" w15:restartNumberingAfterBreak="0">
+    <w:nsid w:val="65E30A89"/>
+    <w:multiLevelType w:val="hybridMultilevel"/>
+    <w:tmpl w:val="D7825388"/>
+    <w:lvl w:ilvl="0" w:tplc="0419000F">
+      <w:start w:val="1"/>
+      <w:numFmt w:val="decimal"/>
+      <w:lvlText w:val="%1."/>
+      <w:lvlJc w:val="left"/>
+      <w:pPr>
+        <w:ind w:left="1440" w:hanging="360"/>
+      </w:pPr>
+    </w:lvl>
+    <w:lvl w:ilvl="1" w:tplc="04190019" w:tentative="1">
+      <w:start w:val="1"/>
+      <w:numFmt w:val="lowerLetter"/>
+      <w:lvlText w:val="%2."/>
+      <w:lvlJc w:val="left"/>
+      <w:pPr>
+        <w:ind w:left="2160" w:hanging="360"/>
+      </w:pPr>
+    </w:lvl>
+    <w:lvl w:ilvl="2" w:tplc="0419001B" w:tentative="1">
+      <w:start w:val="1"/>
+      <w:numFmt w:val="lowerRoman"/>
+      <w:lvlText w:val="%3."/>
+      <w:lvlJc w:val="right"/>
+      <w:pPr>
+        <w:ind w:left="2880" w:hanging="180"/>
+      </w:pPr>
+    </w:lvl>
+    <w:lvl w:ilvl="3" w:tplc="0419000F" w:tentative="1">
+      <w:start w:val="1"/>
+      <w:numFmt w:val="decimal"/>
+      <w:lvlText w:val="%4."/>
+      <w:lvlJc w:val="left"/>
+      <w:pPr>
+        <w:ind w:left="3600" w:hanging="360"/>
+      </w:pPr>
+    </w:lvl>
+    <w:lvl w:ilvl="4" w:tplc="04190019" w:tentative="1">
+      <w:start w:val="1"/>
+      <w:numFmt w:val="lowerLetter"/>
+      <w:lvlText w:val="%5."/>
+      <w:lvlJc w:val="left"/>
+      <w:pPr>
+        <w:ind w:left="4320" w:hanging="360"/>
+      </w:pPr>
+    </w:lvl>
+    <w:lvl w:ilvl="5" w:tplc="0419001B" w:tentative="1">
+      <w:start w:val="1"/>
+      <w:numFmt w:val="lowerRoman"/>
+      <w:lvlText w:val="%6."/>
+      <w:lvlJc w:val="right"/>
+      <w:pPr>
+        <w:ind w:left="5040" w:hanging="180"/>
+      </w:pPr>
+    </w:lvl>
+    <w:lvl w:ilvl="6" w:tplc="0419000F" w:tentative="1">
+      <w:start w:val="1"/>
+      <w:numFmt w:val="decimal"/>
+      <w:lvlText w:val="%7."/>
+      <w:lvlJc w:val="left"/>
+      <w:pPr>
+        <w:ind w:left="5760" w:hanging="360"/>
+      </w:pPr>
+    </w:lvl>
+    <w:lvl w:ilvl="7" w:tplc="04190019" w:tentative="1">
+      <w:start w:val="1"/>
+      <w:numFmt w:val="lowerLetter"/>
+      <w:lvlText w:val="%8."/>
+      <w:lvlJc w:val="left"/>
+      <w:pPr>
+        <w:ind w:left="6480" w:hanging="360"/>
+      </w:pPr>
+    </w:lvl>
+    <w:lvl w:ilvl="8" w:tplc="0419001B" w:tentative="1">
+      <w:start w:val="1"/>
+      <w:numFmt w:val="lowerRoman"/>
+      <w:lvlText w:val="%9."/>
+      <w:lvlJc w:val="right"/>
+      <w:pPr>
+        <w:ind w:left="7200" w:hanging="180"/>
+      </w:pPr>
+    </w:lvl>
+  </w:abstractNum>
+  <w:abstractNum w:abstractNumId="15" w15:restartNumberingAfterBreak="0">
+    <w:nsid w:val="662E4B74"/>
+    <w:multiLevelType w:val="hybridMultilevel"/>
+    <w:tmpl w:val="A5F2D9C6"/>
+    <w:lvl w:ilvl="0" w:tplc="0419000F">
+      <w:start w:val="1"/>
+      <w:numFmt w:val="decimal"/>
+      <w:lvlText w:val="%1."/>
+      <w:lvlJc w:val="left"/>
+      <w:pPr>
+        <w:ind w:left="720" w:hanging="360"/>
+      </w:pPr>
+    </w:lvl>
+    <w:lvl w:ilvl="1" w:tplc="04190019" w:tentative="1">
+      <w:start w:val="1"/>
+      <w:numFmt w:val="lowerLetter"/>
+      <w:lvlText w:val="%2."/>
+      <w:lvlJc w:val="left"/>
+      <w:pPr>
+        <w:ind w:left="1440" w:hanging="360"/>
+      </w:pPr>
+    </w:lvl>
+    <w:lvl w:ilvl="2" w:tplc="0419001B">
+      <w:start w:val="1"/>
+      <w:numFmt w:val="lowerRoman"/>
+      <w:lvlText w:val="%3."/>
+      <w:lvlJc w:val="right"/>
+      <w:pPr>
+        <w:ind w:left="2160" w:hanging="180"/>
+      </w:pPr>
+    </w:lvl>
+    <w:lvl w:ilvl="3" w:tplc="0419000F" w:tentative="1">
+      <w:start w:val="1"/>
+      <w:numFmt w:val="decimal"/>
+      <w:lvlText w:val="%4."/>
+      <w:lvlJc w:val="left"/>
+      <w:pPr>
+        <w:ind w:left="2880" w:hanging="360"/>
+      </w:pPr>
+    </w:lvl>
+    <w:lvl w:ilvl="4" w:tplc="04190019" w:tentative="1">
+      <w:start w:val="1"/>
+      <w:numFmt w:val="lowerLetter"/>
+      <w:lvlText w:val="%5."/>
+      <w:lvlJc w:val="left"/>
+      <w:pPr>
+        <w:ind w:left="3600" w:hanging="360"/>
+      </w:pPr>
+    </w:lvl>
+    <w:lvl w:ilvl="5" w:tplc="0419001B" w:tentative="1">
+      <w:start w:val="1"/>
+      <w:numFmt w:val="lowerRoman"/>
+      <w:lvlText w:val="%6."/>
+      <w:lvlJc w:val="right"/>
+      <w:pPr>
+        <w:ind w:left="4320" w:hanging="180"/>
+      </w:pPr>
+    </w:lvl>
+    <w:lvl w:ilvl="6" w:tplc="0419000F" w:tentative="1">
+      <w:start w:val="1"/>
+      <w:numFmt w:val="decimal"/>
+      <w:lvlText w:val="%7."/>
+      <w:lvlJc w:val="left"/>
+      <w:pPr>
+        <w:ind w:left="5040" w:hanging="360"/>
+      </w:pPr>
+    </w:lvl>
+    <w:lvl w:ilvl="7" w:tplc="04190019" w:tentative="1">
+      <w:start w:val="1"/>
+      <w:numFmt w:val="lowerLetter"/>
+      <w:lvlText w:val="%8."/>
+      <w:lvlJc w:val="left"/>
+      <w:pPr>
+        <w:ind w:left="5760" w:hanging="360"/>
+      </w:pPr>
+    </w:lvl>
+    <w:lvl w:ilvl="8" w:tplc="0419001B" w:tentative="1">
+      <w:start w:val="1"/>
+      <w:numFmt w:val="lowerRoman"/>
+      <w:lvlText w:val="%9."/>
+      <w:lvlJc w:val="right"/>
+      <w:pPr>
+        <w:ind w:left="6480" w:hanging="180"/>
+      </w:pPr>
+    </w:lvl>
+  </w:abstractNum>
   <w:abstractNum w:abstractNumId="16" w15:restartNumberingAfterBreak="0">
+    <w:nsid w:val="69A10D25"/>
+    <w:multiLevelType w:val="hybridMultilevel"/>
+    <w:tmpl w:val="D7825388"/>
+    <w:lvl w:ilvl="0" w:tplc="0419000F">
+      <w:start w:val="1"/>
+      <w:numFmt w:val="decimal"/>
+      <w:lvlText w:val="%1."/>
+      <w:lvlJc w:val="left"/>
+      <w:pPr>
+        <w:ind w:left="1440" w:hanging="360"/>
+      </w:pPr>
+    </w:lvl>
+    <w:lvl w:ilvl="1" w:tplc="04190019" w:tentative="1">
+      <w:start w:val="1"/>
+      <w:numFmt w:val="lowerLetter"/>
+      <w:lvlText w:val="%2."/>
+      <w:lvlJc w:val="left"/>
+      <w:pPr>
+        <w:ind w:left="2160" w:hanging="360"/>
+      </w:pPr>
+    </w:lvl>
+    <w:lvl w:ilvl="2" w:tplc="0419001B" w:tentative="1">
+      <w:start w:val="1"/>
+      <w:numFmt w:val="lowerRoman"/>
+      <w:lvlText w:val="%3."/>
+      <w:lvlJc w:val="right"/>
+      <w:pPr>
+        <w:ind w:left="2880" w:hanging="180"/>
+      </w:pPr>
+    </w:lvl>
+    <w:lvl w:ilvl="3" w:tplc="0419000F" w:tentative="1">
+      <w:start w:val="1"/>
+      <w:numFmt w:val="decimal"/>
+      <w:lvlText w:val="%4."/>
+      <w:lvlJc w:val="left"/>
+      <w:pPr>
+        <w:ind w:left="3600" w:hanging="360"/>
+      </w:pPr>
+    </w:lvl>
+    <w:lvl w:ilvl="4" w:tplc="04190019" w:tentative="1">
+      <w:start w:val="1"/>
+      <w:numFmt w:val="lowerLetter"/>
+      <w:lvlText w:val="%5."/>
+      <w:lvlJc w:val="left"/>
+      <w:pPr>
+        <w:ind w:left="4320" w:hanging="360"/>
+      </w:pPr>
+    </w:lvl>
+    <w:lvl w:ilvl="5" w:tplc="0419001B" w:tentative="1">
+      <w:start w:val="1"/>
+      <w:numFmt w:val="lowerRoman"/>
+      <w:lvlText w:val="%6."/>
+      <w:lvlJc w:val="right"/>
+      <w:pPr>
+        <w:ind w:left="5040" w:hanging="180"/>
+      </w:pPr>
+    </w:lvl>
+    <w:lvl w:ilvl="6" w:tplc="0419000F" w:tentative="1">
+      <w:start w:val="1"/>
+      <w:numFmt w:val="decimal"/>
+      <w:lvlText w:val="%7."/>
+      <w:lvlJc w:val="left"/>
+      <w:pPr>
+        <w:ind w:left="5760" w:hanging="360"/>
+      </w:pPr>
+    </w:lvl>
+    <w:lvl w:ilvl="7" w:tplc="04190019" w:tentative="1">
+      <w:start w:val="1"/>
+      <w:numFmt w:val="lowerLetter"/>
+      <w:lvlText w:val="%8."/>
+      <w:lvlJc w:val="left"/>
+      <w:pPr>
+        <w:ind w:left="6480" w:hanging="360"/>
+      </w:pPr>
+    </w:lvl>
+    <w:lvl w:ilvl="8" w:tplc="0419001B" w:tentative="1">
+      <w:start w:val="1"/>
+      <w:numFmt w:val="lowerRoman"/>
+      <w:lvlText w:val="%9."/>
+      <w:lvlJc w:val="right"/>
+      <w:pPr>
+        <w:ind w:left="7200" w:hanging="180"/>
+      </w:pPr>
+    </w:lvl>
+  </w:abstractNum>
+  <w:abstractNum w:abstractNumId="17" w15:restartNumberingAfterBreak="0">
+    <w:nsid w:val="6BD75E28"/>
+    <w:multiLevelType w:val="hybridMultilevel"/>
+    <w:tmpl w:val="D7825388"/>
+    <w:lvl w:ilvl="0" w:tplc="0419000F">
+      <w:start w:val="1"/>
+      <w:numFmt w:val="decimal"/>
+      <w:lvlText w:val="%1."/>
+      <w:lvlJc w:val="left"/>
+      <w:pPr>
+        <w:ind w:left="1440" w:hanging="360"/>
+      </w:pPr>
+    </w:lvl>
+    <w:lvl w:ilvl="1" w:tplc="04190019" w:tentative="1">
+      <w:start w:val="1"/>
+      <w:numFmt w:val="lowerLetter"/>
+      <w:lvlText w:val="%2."/>
+      <w:lvlJc w:val="left"/>
+      <w:pPr>
+        <w:ind w:left="2160" w:hanging="360"/>
+      </w:pPr>
+    </w:lvl>
+    <w:lvl w:ilvl="2" w:tplc="0419001B" w:tentative="1">
+      <w:start w:val="1"/>
+      <w:numFmt w:val="lowerRoman"/>
+      <w:lvlText w:val="%3."/>
+      <w:lvlJc w:val="right"/>
+      <w:pPr>
+        <w:ind w:left="2880" w:hanging="180"/>
+      </w:pPr>
+    </w:lvl>
+    <w:lvl w:ilvl="3" w:tplc="0419000F" w:tentative="1">
+      <w:start w:val="1"/>
+      <w:numFmt w:val="decimal"/>
+      <w:lvlText w:val="%4."/>
+      <w:lvlJc w:val="left"/>
+      <w:pPr>
+        <w:ind w:left="3600" w:hanging="360"/>
+      </w:pPr>
+    </w:lvl>
+    <w:lvl w:ilvl="4" w:tplc="04190019" w:tentative="1">
+      <w:start w:val="1"/>
+      <w:numFmt w:val="lowerLetter"/>
+      <w:lvlText w:val="%5."/>
+      <w:lvlJc w:val="left"/>
+      <w:pPr>
+        <w:ind w:left="4320" w:hanging="360"/>
+      </w:pPr>
+    </w:lvl>
+    <w:lvl w:ilvl="5" w:tplc="0419001B" w:tentative="1">
+      <w:start w:val="1"/>
+      <w:numFmt w:val="lowerRoman"/>
+      <w:lvlText w:val="%6."/>
+      <w:lvlJc w:val="right"/>
+      <w:pPr>
+        <w:ind w:left="5040" w:hanging="180"/>
+      </w:pPr>
+    </w:lvl>
+    <w:lvl w:ilvl="6" w:tplc="0419000F" w:tentative="1">
+      <w:start w:val="1"/>
+      <w:numFmt w:val="decimal"/>
+      <w:lvlText w:val="%7."/>
+      <w:lvlJc w:val="left"/>
+      <w:pPr>
+        <w:ind w:left="5760" w:hanging="360"/>
+      </w:pPr>
+    </w:lvl>
+    <w:lvl w:ilvl="7" w:tplc="04190019" w:tentative="1">
+      <w:start w:val="1"/>
+      <w:numFmt w:val="lowerLetter"/>
+      <w:lvlText w:val="%8."/>
+      <w:lvlJc w:val="left"/>
+      <w:pPr>
+        <w:ind w:left="6480" w:hanging="360"/>
+      </w:pPr>
+    </w:lvl>
+    <w:lvl w:ilvl="8" w:tplc="0419001B" w:tentative="1">
+      <w:start w:val="1"/>
+      <w:numFmt w:val="lowerRoman"/>
+      <w:lvlText w:val="%9."/>
+      <w:lvlJc w:val="right"/>
+      <w:pPr>
+        <w:ind w:left="7200" w:hanging="180"/>
+      </w:pPr>
+    </w:lvl>
+  </w:abstractNum>
+  <w:abstractNum w:abstractNumId="18" w15:restartNumberingAfterBreak="0">
+    <w:nsid w:val="6CE54FE5"/>
+    <w:multiLevelType w:val="hybridMultilevel"/>
+    <w:tmpl w:val="E6D05908"/>
+    <w:lvl w:ilvl="0" w:tplc="04090011">
+      <w:start w:val="1"/>
+      <w:numFmt w:val="decimal"/>
+      <w:lvlText w:val="%1)"/>
+      <w:lvlJc w:val="left"/>
+      <w:pPr>
+        <w:ind w:left="720" w:hanging="360"/>
+      </w:pPr>
+      <w:rPr>
+        <w:rFonts w:hint="default"/>
+      </w:rPr>
+    </w:lvl>
+    <w:lvl w:ilvl="1" w:tplc="04090019" w:tentative="1">
+      <w:start w:val="1"/>
+      <w:numFmt w:val="lowerLetter"/>
+      <w:lvlText w:val="%2."/>
+      <w:lvlJc w:val="left"/>
+      <w:pPr>
+        <w:ind w:left="1440" w:hanging="360"/>
+      </w:pPr>
+    </w:lvl>
+    <w:lvl w:ilvl="2" w:tplc="0409001B" w:tentative="1">
+      <w:start w:val="1"/>
+      <w:numFmt w:val="lowerRoman"/>
+      <w:lvlText w:val="%3."/>
+      <w:lvlJc w:val="right"/>
+      <w:pPr>
+        <w:ind w:left="2160" w:hanging="180"/>
+      </w:pPr>
+    </w:lvl>
+    <w:lvl w:ilvl="3" w:tplc="0409000F" w:tentative="1">
+      <w:start w:val="1"/>
+      <w:numFmt w:val="decimal"/>
+      <w:lvlText w:val="%4."/>
+      <w:lvlJc w:val="left"/>
+      <w:pPr>
+        <w:ind w:left="2880" w:hanging="360"/>
+      </w:pPr>
+    </w:lvl>
+    <w:lvl w:ilvl="4" w:tplc="04090019" w:tentative="1">
+      <w:start w:val="1"/>
+      <w:numFmt w:val="lowerLetter"/>
+      <w:lvlText w:val="%5."/>
+      <w:lvlJc w:val="left"/>
+      <w:pPr>
+        <w:ind w:left="3600" w:hanging="360"/>
+      </w:pPr>
+    </w:lvl>
+    <w:lvl w:ilvl="5" w:tplc="0409001B" w:tentative="1">
+      <w:start w:val="1"/>
+      <w:numFmt w:val="lowerRoman"/>
+      <w:lvlText w:val="%6."/>
+      <w:lvlJc w:val="right"/>
+      <w:pPr>
+        <w:ind w:left="4320" w:hanging="180"/>
+      </w:pPr>
+    </w:lvl>
+    <w:lvl w:ilvl="6" w:tplc="0409000F" w:tentative="1">
+      <w:start w:val="1"/>
+      <w:numFmt w:val="decimal"/>
+      <w:lvlText w:val="%7."/>
+      <w:lvlJc w:val="left"/>
+      <w:pPr>
+        <w:ind w:left="5040" w:hanging="360"/>
+      </w:pPr>
+    </w:lvl>
+    <w:lvl w:ilvl="7" w:tplc="04090019" w:tentative="1">
+      <w:start w:val="1"/>
+      <w:numFmt w:val="lowerLetter"/>
+      <w:lvlText w:val="%8."/>
+      <w:lvlJc w:val="left"/>
+      <w:pPr>
+        <w:ind w:left="5760" w:hanging="360"/>
+      </w:pPr>
+    </w:lvl>
+    <w:lvl w:ilvl="8" w:tplc="0409001B" w:tentative="1">
+      <w:start w:val="1"/>
+      <w:numFmt w:val="lowerRoman"/>
+      <w:lvlText w:val="%9."/>
+      <w:lvlJc w:val="right"/>
+      <w:pPr>
+        <w:ind w:left="6480" w:hanging="180"/>
+      </w:pPr>
+    </w:lvl>
+  </w:abstractNum>
+  <w:abstractNum w:abstractNumId="19" w15:restartNumberingAfterBreak="0">
     <w:nsid w:val="6ECD7D96"/>
     <w:multiLevelType w:val="hybridMultilevel"/>
     <w:tmpl w:val="D7825388"/>
@@ -17841,7 +20258,7 @@
       </w:pPr>
     </w:lvl>
   </w:abstractNum>
-  <w:abstractNum w:abstractNumId="17" w15:restartNumberingAfterBreak="0">
+  <w:abstractNum w:abstractNumId="20" w15:restartNumberingAfterBreak="0">
     <w:nsid w:val="74C579BF"/>
     <w:multiLevelType w:val="hybridMultilevel"/>
     <w:tmpl w:val="D7825388"/>
@@ -17928,58 +20345,67 @@
     </w:lvl>
   </w:abstractNum>
   <w:num w:numId="1">
-    <w:abstractNumId w:val="17"/>
+    <w:abstractNumId w:val="20"/>
   </w:num>
   <w:num w:numId="2">
+    <w:abstractNumId w:val="19"/>
+  </w:num>
+  <w:num w:numId="3">
+    <w:abstractNumId w:val="13"/>
+  </w:num>
+  <w:num w:numId="4">
+    <w:abstractNumId w:val="14"/>
+  </w:num>
+  <w:num w:numId="5">
+    <w:abstractNumId w:val="7"/>
+  </w:num>
+  <w:num w:numId="6">
     <w:abstractNumId w:val="16"/>
   </w:num>
-  <w:num w:numId="3">
+  <w:num w:numId="7">
     <w:abstractNumId w:val="10"/>
   </w:num>
-  <w:num w:numId="4">
+  <w:num w:numId="8">
+    <w:abstractNumId w:val="18"/>
+  </w:num>
+  <w:num w:numId="9">
+    <w:abstractNumId w:val="15"/>
+  </w:num>
+  <w:num w:numId="10">
+    <w:abstractNumId w:val="9"/>
+  </w:num>
+  <w:num w:numId="11">
+    <w:abstractNumId w:val="5"/>
+  </w:num>
+  <w:num w:numId="12">
     <w:abstractNumId w:val="11"/>
   </w:num>
-  <w:num w:numId="5">
-    <w:abstractNumId w:val="5"/>
-  </w:num>
-  <w:num w:numId="6">
-    <w:abstractNumId w:val="13"/>
-  </w:num>
-  <w:num w:numId="7">
-    <w:abstractNumId w:val="7"/>
-  </w:num>
-  <w:num w:numId="8">
-    <w:abstractNumId w:val="15"/>
-  </w:num>
-  <w:num w:numId="9">
-    <w:abstractNumId w:val="12"/>
-  </w:num>
-  <w:num w:numId="10">
-    <w:abstractNumId w:val="6"/>
-  </w:num>
-  <w:num w:numId="11">
+  <w:num w:numId="13">
     <w:abstractNumId w:val="3"/>
   </w:num>
-  <w:num w:numId="12">
-    <w:abstractNumId w:val="8"/>
-  </w:num>
-  <w:num w:numId="13">
-    <w:abstractNumId w:val="1"/>
-  </w:num>
   <w:num w:numId="14">
-    <w:abstractNumId w:val="2"/>
+    <w:abstractNumId w:val="4"/>
   </w:num>
   <w:num w:numId="15">
-    <w:abstractNumId w:val="4"/>
+    <w:abstractNumId w:val="6"/>
   </w:num>
   <w:num w:numId="16">
     <w:abstractNumId w:val="0"/>
   </w:num>
   <w:num w:numId="17">
-    <w:abstractNumId w:val="9"/>
+    <w:abstractNumId w:val="12"/>
   </w:num>
   <w:num w:numId="18">
-    <w:abstractNumId w:val="14"/>
+    <w:abstractNumId w:val="17"/>
+  </w:num>
+  <w:num w:numId="19">
+    <w:abstractNumId w:val="1"/>
+  </w:num>
+  <w:num w:numId="20">
+    <w:abstractNumId w:val="2"/>
+  </w:num>
+  <w:num w:numId="21">
+    <w:abstractNumId w:val="8"/>
   </w:num>
 </w:numbering>
 </file>
@@ -18377,7 +20803,7 @@
   <w:style w:type="paragraph" w:default="1" w:styleId="a">
     <w:name w:val="Normal"/>
     <w:qFormat/>
-    <w:rsid w:val="000A5EB3"/>
+    <w:rsid w:val="005209FE"/>
     <w:pPr>
       <w:spacing w:line="360" w:lineRule="auto"/>
       <w:ind w:firstLine="720"/>
@@ -18759,7 +21185,7 @@
 </file>
 
 <file path=customXml/itemProps1.xml><?xml version="1.0" encoding="utf-8"?>
-<ds:datastoreItem xmlns:ds="http://schemas.openxmlformats.org/officeDocument/2006/customXml" ds:itemID="{AB3A60D0-6842-4330-A143-E3807FCBC90B}">
+<ds:datastoreItem xmlns:ds="http://schemas.openxmlformats.org/officeDocument/2006/customXml" ds:itemID="{9A5CA528-155A-4E28-B75A-449B77BCA389}">
   <ds:schemaRefs>
     <ds:schemaRef ds:uri="http://schemas.openxmlformats.org/officeDocument/2006/bibliography"/>
   </ds:schemaRefs>

</xml_diff>